<commit_message>
Lizzie's edits to cover letter, let me know what you think!
</commit_message>
<xml_diff>
--- a/documents/CoverLetterNCC.docx
+++ b/documents/CoverLetterNCC.docx
@@ -148,30 +148,52 @@
           <w:szCs w:val="22"/>
         </w:rPr>
       </w:pPr>
-      <w:r>
-        <w:rPr>
-          <w:rFonts w:ascii="Times New Roman" w:hAnsi="Times New Roman" w:cs="Times New Roman"/>
-          <w:sz w:val="22"/>
-          <w:szCs w:val="22"/>
-        </w:rPr>
-        <w:t>Our paper offers an important step forward in understanding t</w:t>
-      </w:r>
-      <w:r>
-        <w:rPr>
-          <w:rFonts w:ascii="Times New Roman" w:hAnsi="Times New Roman" w:cs="Times New Roman"/>
-          <w:sz w:val="22"/>
-          <w:szCs w:val="22"/>
-        </w:rPr>
-        <w:t>he biological impacts of climate change</w:t>
-      </w:r>
-      <w:r>
-        <w:rPr>
-          <w:rFonts w:ascii="Times New Roman" w:hAnsi="Times New Roman" w:cs="Times New Roman"/>
-          <w:sz w:val="22"/>
-          <w:szCs w:val="22"/>
-        </w:rPr>
-        <w:t>. These impacts</w:t>
-      </w:r>
+      <w:del w:id="0" w:author="Elizabeth Wolkovich" w:date="2017-05-23T16:52:00Z">
+        <w:r>
+          <w:rPr>
+            <w:rFonts w:ascii="Times New Roman" w:hAnsi="Times New Roman" w:cs="Times New Roman"/>
+            <w:sz w:val="22"/>
+            <w:szCs w:val="22"/>
+          </w:rPr>
+          <w:delText>Our paper offers an important step forward in understanding t</w:delText>
+        </w:r>
+        <w:r>
+          <w:rPr>
+            <w:rFonts w:ascii="Times New Roman" w:hAnsi="Times New Roman" w:cs="Times New Roman"/>
+            <w:sz w:val="22"/>
+            <w:szCs w:val="22"/>
+          </w:rPr>
+          <w:delText>he</w:delText>
+        </w:r>
+      </w:del>
+      <w:ins w:id="1" w:author="Elizabeth Wolkovich" w:date="2017-05-23T16:52:00Z">
+        <w:r>
+          <w:rPr>
+            <w:rFonts w:ascii="Times New Roman" w:hAnsi="Times New Roman" w:cs="Times New Roman"/>
+            <w:sz w:val="22"/>
+            <w:szCs w:val="22"/>
+          </w:rPr>
+          <w:t>The</w:t>
+        </w:r>
+      </w:ins>
+      <w:r>
+        <w:rPr>
+          <w:rFonts w:ascii="Times New Roman" w:hAnsi="Times New Roman" w:cs="Times New Roman"/>
+          <w:sz w:val="22"/>
+          <w:szCs w:val="22"/>
+        </w:rPr>
+        <w:t xml:space="preserve"> biological impacts of climate change</w:t>
+      </w:r>
+      <w:del w:id="2" w:author="Elizabeth Wolkovich" w:date="2017-05-23T16:52:00Z">
+        <w:r>
+          <w:rPr>
+            <w:rFonts w:ascii="Times New Roman" w:hAnsi="Times New Roman" w:cs="Times New Roman"/>
+            <w:sz w:val="22"/>
+            <w:szCs w:val="22"/>
+          </w:rPr>
+          <w:delText>. These impacts</w:delText>
+        </w:r>
+      </w:del>
       <w:r>
         <w:rPr>
           <w:rFonts w:ascii="Times New Roman" w:hAnsi="Times New Roman" w:cs="Times New Roman"/>
@@ -242,8 +264,58 @@
           <w:sz w:val="22"/>
           <w:szCs w:val="22"/>
         </w:rPr>
-        <w:t xml:space="preserve">. Ecologists </w:t>
-      </w:r>
+        <w:t xml:space="preserve">. </w:t>
+      </w:r>
+      <w:ins w:id="3" w:author="Elizabeth Wolkovich" w:date="2017-05-23T16:56:00Z">
+        <w:r>
+          <w:rPr>
+            <w:rFonts w:ascii="Times New Roman" w:hAnsi="Times New Roman" w:cs="Times New Roman"/>
+            <w:sz w:val="22"/>
+            <w:szCs w:val="22"/>
+          </w:rPr>
+          <w:t xml:space="preserve">With growing evidence and interest in these impacts, </w:t>
+        </w:r>
+      </w:ins>
+      <w:ins w:id="4" w:author="Elizabeth Wolkovich" w:date="2017-05-23T16:52:00Z">
+        <w:r>
+          <w:rPr>
+            <w:rFonts w:ascii="Times New Roman" w:hAnsi="Times New Roman" w:cs="Times New Roman"/>
+            <w:sz w:val="22"/>
+            <w:szCs w:val="22"/>
+          </w:rPr>
+          <w:t>e</w:t>
+        </w:r>
+      </w:ins>
+      <w:del w:id="5" w:author="Elizabeth Wolkovich" w:date="2017-05-23T16:52:00Z">
+        <w:r>
+          <w:rPr>
+            <w:rFonts w:ascii="Times New Roman" w:hAnsi="Times New Roman" w:cs="Times New Roman"/>
+            <w:sz w:val="22"/>
+            <w:szCs w:val="22"/>
+          </w:rPr>
+          <w:delText>E</w:delText>
+        </w:r>
+      </w:del>
+      <w:r>
+        <w:rPr>
+          <w:rFonts w:ascii="Times New Roman" w:hAnsi="Times New Roman" w:cs="Times New Roman"/>
+          <w:sz w:val="22"/>
+          <w:szCs w:val="22"/>
+        </w:rPr>
+        <w:t xml:space="preserve">cologists </w:t>
+      </w:r>
+      <w:ins w:id="6" w:author="Elizabeth Wolkovich" w:date="2017-05-23T17:15:00Z">
+        <w:r>
+          <w:rPr>
+            <w:rFonts w:ascii="Times New Roman" w:hAnsi="Times New Roman" w:cs="Times New Roman"/>
+            <w:sz w:val="22"/>
+            <w:szCs w:val="22"/>
+          </w:rPr>
+          <w:t xml:space="preserve">today </w:t>
+        </w:r>
+      </w:ins>
+      <w:bookmarkStart w:id="7" w:name="_GoBack"/>
+      <w:bookmarkEnd w:id="7"/>
       <w:r>
         <w:rPr>
           <w:rFonts w:ascii="Times New Roman" w:hAnsi="Times New Roman" w:cs="Times New Roman"/>
@@ -252,62 +324,74 @@
         </w:rPr>
         <w:t xml:space="preserve">are </w:t>
       </w:r>
-      <w:r>
-        <w:rPr>
-          <w:rFonts w:ascii="Times New Roman" w:hAnsi="Times New Roman" w:cs="Times New Roman"/>
-          <w:sz w:val="22"/>
-          <w:szCs w:val="22"/>
-        </w:rPr>
-        <w:t xml:space="preserve">now </w:t>
-      </w:r>
-      <w:r>
-        <w:rPr>
-          <w:rFonts w:ascii="Times New Roman" w:hAnsi="Times New Roman" w:cs="Times New Roman"/>
-          <w:sz w:val="22"/>
-          <w:szCs w:val="22"/>
-        </w:rPr>
-        <w:t xml:space="preserve">challenged to not only document </w:t>
-      </w:r>
-      <w:r>
-        <w:rPr>
-          <w:rFonts w:ascii="Times New Roman" w:hAnsi="Times New Roman" w:cs="Times New Roman"/>
-          <w:sz w:val="22"/>
-          <w:szCs w:val="22"/>
-        </w:rPr>
-        <w:t xml:space="preserve">such </w:t>
-      </w:r>
-      <w:r>
-        <w:rPr>
-          <w:rFonts w:ascii="Times New Roman" w:hAnsi="Times New Roman" w:cs="Times New Roman"/>
-          <w:sz w:val="22"/>
-          <w:szCs w:val="22"/>
-        </w:rPr>
-        <w:t>impacts</w:t>
-      </w:r>
-      <w:r>
-        <w:rPr>
-          <w:rFonts w:ascii="Times New Roman" w:hAnsi="Times New Roman" w:cs="Times New Roman"/>
-          <w:sz w:val="22"/>
-          <w:szCs w:val="22"/>
-        </w:rPr>
-        <w:t>,</w:t>
-      </w:r>
-      <w:r>
-        <w:rPr>
-          <w:rFonts w:ascii="Times New Roman" w:hAnsi="Times New Roman" w:cs="Times New Roman"/>
-          <w:sz w:val="22"/>
-          <w:szCs w:val="22"/>
-        </w:rPr>
-        <w:t xml:space="preserve"> but </w:t>
-      </w:r>
-      <w:r>
-        <w:rPr>
-          <w:rFonts w:ascii="Times New Roman" w:hAnsi="Times New Roman" w:cs="Times New Roman"/>
-          <w:sz w:val="22"/>
-          <w:szCs w:val="22"/>
-        </w:rPr>
-        <w:t xml:space="preserve">also to </w:t>
-      </w:r>
+      <w:del w:id="8" w:author="Elizabeth Wolkovich" w:date="2017-05-23T16:57:00Z">
+        <w:r>
+          <w:rPr>
+            <w:rFonts w:ascii="Times New Roman" w:hAnsi="Times New Roman" w:cs="Times New Roman"/>
+            <w:sz w:val="22"/>
+            <w:szCs w:val="22"/>
+          </w:rPr>
+          <w:delText xml:space="preserve">now </w:delText>
+        </w:r>
+      </w:del>
+      <w:r>
+        <w:rPr>
+          <w:rFonts w:ascii="Times New Roman" w:hAnsi="Times New Roman" w:cs="Times New Roman"/>
+          <w:sz w:val="22"/>
+          <w:szCs w:val="22"/>
+        </w:rPr>
+        <w:t xml:space="preserve">challenged to </w:t>
+      </w:r>
+      <w:del w:id="9" w:author="Elizabeth Wolkovich" w:date="2017-05-23T16:57:00Z">
+        <w:r>
+          <w:rPr>
+            <w:rFonts w:ascii="Times New Roman" w:hAnsi="Times New Roman" w:cs="Times New Roman"/>
+            <w:sz w:val="22"/>
+            <w:szCs w:val="22"/>
+          </w:rPr>
+          <w:delText xml:space="preserve">not only document </w:delText>
+        </w:r>
+        <w:r>
+          <w:rPr>
+            <w:rFonts w:ascii="Times New Roman" w:hAnsi="Times New Roman" w:cs="Times New Roman"/>
+            <w:sz w:val="22"/>
+            <w:szCs w:val="22"/>
+          </w:rPr>
+          <w:delText xml:space="preserve">such </w:delText>
+        </w:r>
+        <w:r>
+          <w:rPr>
+            <w:rFonts w:ascii="Times New Roman" w:hAnsi="Times New Roman" w:cs="Times New Roman"/>
+            <w:sz w:val="22"/>
+            <w:szCs w:val="22"/>
+          </w:rPr>
+          <w:delText>impacts</w:delText>
+        </w:r>
+        <w:r>
+          <w:rPr>
+            <w:rFonts w:ascii="Times New Roman" w:hAnsi="Times New Roman" w:cs="Times New Roman"/>
+            <w:sz w:val="22"/>
+            <w:szCs w:val="22"/>
+          </w:rPr>
+          <w:delText>,</w:delText>
+        </w:r>
+        <w:r>
+          <w:rPr>
+            <w:rFonts w:ascii="Times New Roman" w:hAnsi="Times New Roman" w:cs="Times New Roman"/>
+            <w:sz w:val="22"/>
+            <w:szCs w:val="22"/>
+          </w:rPr>
+          <w:delText xml:space="preserve"> but </w:delText>
+        </w:r>
+        <w:r>
+          <w:rPr>
+            <w:rFonts w:ascii="Times New Roman" w:hAnsi="Times New Roman" w:cs="Times New Roman"/>
+            <w:sz w:val="22"/>
+            <w:szCs w:val="22"/>
+          </w:rPr>
+          <w:delText xml:space="preserve">also to </w:delText>
+        </w:r>
+      </w:del>
       <w:r>
         <w:rPr>
           <w:rFonts w:ascii="Times New Roman" w:hAnsi="Times New Roman" w:cs="Times New Roman"/>
@@ -364,6 +448,54 @@
         </w:rPr>
         <w:t xml:space="preserve">. </w:t>
       </w:r>
+      <w:ins w:id="10" w:author="Elizabeth Wolkovich" w:date="2017-05-23T16:58:00Z">
+        <w:r>
+          <w:rPr>
+            <w:rFonts w:ascii="Times New Roman" w:hAnsi="Times New Roman" w:cs="Times New Roman"/>
+            <w:sz w:val="22"/>
+            <w:szCs w:val="22"/>
+          </w:rPr>
+          <w:t xml:space="preserve">One of the most </w:t>
+        </w:r>
+      </w:ins>
+      <w:ins w:id="11" w:author="Elizabeth Wolkovich" w:date="2017-05-23T16:59:00Z">
+        <w:r>
+          <w:rPr>
+            <w:rFonts w:ascii="Times New Roman" w:hAnsi="Times New Roman" w:cs="Times New Roman"/>
+            <w:sz w:val="22"/>
+            <w:szCs w:val="22"/>
+          </w:rPr>
+          <w:t>important</w:t>
+        </w:r>
+      </w:ins>
+      <w:ins w:id="12" w:author="Elizabeth Wolkovich" w:date="2017-05-23T16:58:00Z">
+        <w:r>
+          <w:rPr>
+            <w:rFonts w:ascii="Times New Roman" w:hAnsi="Times New Roman" w:cs="Times New Roman"/>
+            <w:sz w:val="22"/>
+            <w:szCs w:val="22"/>
+          </w:rPr>
+          <w:t xml:space="preserve"> tools towards this goal is field climate change </w:t>
+        </w:r>
+        <w:proofErr w:type="gramStart"/>
+        <w:r>
+          <w:rPr>
+            <w:rFonts w:ascii="Times New Roman" w:hAnsi="Times New Roman" w:cs="Times New Roman"/>
+            <w:sz w:val="22"/>
+            <w:szCs w:val="22"/>
+          </w:rPr>
+          <w:t>experiments</w:t>
+        </w:r>
+        <w:proofErr w:type="gramEnd"/>
+        <w:r>
+          <w:rPr>
+            <w:rFonts w:ascii="Times New Roman" w:hAnsi="Times New Roman" w:cs="Times New Roman"/>
+            <w:sz w:val="22"/>
+            <w:szCs w:val="22"/>
+          </w:rPr>
+          <w:t xml:space="preserve">. </w:t>
+        </w:r>
+      </w:ins>
     </w:p>
     <w:p>
       <w:pPr>
@@ -374,86 +506,248 @@
           <w:szCs w:val="22"/>
         </w:rPr>
       </w:pPr>
-      <w:r>
-        <w:rPr>
-          <w:rFonts w:ascii="Times New Roman" w:hAnsi="Times New Roman" w:cs="Times New Roman"/>
-          <w:sz w:val="22"/>
-          <w:szCs w:val="22"/>
-        </w:rPr>
-        <w:t>Field e</w:t>
-      </w:r>
-      <w:r>
-        <w:rPr>
-          <w:rFonts w:ascii="Times New Roman" w:hAnsi="Times New Roman" w:cs="Times New Roman"/>
-          <w:sz w:val="22"/>
-          <w:szCs w:val="22"/>
-        </w:rPr>
-        <w:t xml:space="preserve">xperiments that alter temperature and precipitation </w:t>
-      </w:r>
-      <w:r>
-        <w:rPr>
-          <w:rFonts w:ascii="Times New Roman" w:hAnsi="Times New Roman" w:cs="Times New Roman"/>
-          <w:sz w:val="22"/>
-          <w:szCs w:val="22"/>
-        </w:rPr>
-        <w:t xml:space="preserve">are </w:t>
-      </w:r>
-      <w:r>
-        <w:rPr>
-          <w:rFonts w:ascii="Times New Roman" w:hAnsi="Times New Roman" w:cs="Times New Roman"/>
-          <w:sz w:val="22"/>
-          <w:szCs w:val="22"/>
-        </w:rPr>
-        <w:t xml:space="preserve">critical tools that scientists </w:t>
-      </w:r>
-      <w:r>
-        <w:rPr>
-          <w:rFonts w:ascii="Times New Roman" w:hAnsi="Times New Roman" w:cs="Times New Roman"/>
-          <w:sz w:val="22"/>
-          <w:szCs w:val="22"/>
-        </w:rPr>
-        <w:t xml:space="preserve">have </w:t>
-      </w:r>
-      <w:r>
-        <w:rPr>
-          <w:rFonts w:ascii="Times New Roman" w:hAnsi="Times New Roman" w:cs="Times New Roman"/>
-          <w:sz w:val="22"/>
-          <w:szCs w:val="22"/>
-        </w:rPr>
-        <w:t>used</w:t>
-      </w:r>
-      <w:r>
-        <w:rPr>
-          <w:rFonts w:ascii="Times New Roman" w:hAnsi="Times New Roman" w:cs="Times New Roman"/>
-          <w:sz w:val="22"/>
-          <w:szCs w:val="22"/>
-        </w:rPr>
-        <w:t xml:space="preserve"> for over three decades</w:t>
-      </w:r>
-      <w:r>
-        <w:rPr>
-          <w:rFonts w:ascii="Times New Roman" w:hAnsi="Times New Roman" w:cs="Times New Roman"/>
-          <w:sz w:val="22"/>
-          <w:szCs w:val="22"/>
-        </w:rPr>
-        <w:t xml:space="preserve"> to understand and forecast the</w:t>
-      </w:r>
-      <w:r>
-        <w:rPr>
-          <w:rFonts w:ascii="Times New Roman" w:hAnsi="Times New Roman" w:cs="Times New Roman"/>
-          <w:sz w:val="22"/>
-          <w:szCs w:val="22"/>
-        </w:rPr>
-        <w:t>se</w:t>
-      </w:r>
-      <w:r>
-        <w:rPr>
-          <w:rFonts w:ascii="Times New Roman" w:hAnsi="Times New Roman" w:cs="Times New Roman"/>
-          <w:sz w:val="22"/>
-          <w:szCs w:val="22"/>
-        </w:rPr>
-        <w:t xml:space="preserve"> effects</w:t>
-      </w:r>
+      <w:ins w:id="13" w:author="Elizabeth Wolkovich" w:date="2017-05-23T16:59:00Z">
+        <w:r>
+          <w:rPr>
+            <w:rFonts w:ascii="Times New Roman" w:hAnsi="Times New Roman" w:cs="Times New Roman"/>
+            <w:sz w:val="22"/>
+            <w:szCs w:val="22"/>
+          </w:rPr>
+          <w:t xml:space="preserve">For over three decades, ecologists have </w:t>
+        </w:r>
+      </w:ins>
+      <w:ins w:id="14" w:author="Elizabeth Wolkovich" w:date="2017-05-23T17:03:00Z">
+        <w:r>
+          <w:rPr>
+            <w:rFonts w:ascii="Times New Roman" w:hAnsi="Times New Roman" w:cs="Times New Roman"/>
+            <w:sz w:val="22"/>
+            <w:szCs w:val="22"/>
+          </w:rPr>
+          <w:t>relied on</w:t>
+        </w:r>
+      </w:ins>
+      <w:ins w:id="15" w:author="Elizabeth Wolkovich" w:date="2017-05-23T16:59:00Z">
+        <w:r>
+          <w:rPr>
+            <w:rFonts w:ascii="Times New Roman" w:hAnsi="Times New Roman" w:cs="Times New Roman"/>
+            <w:sz w:val="22"/>
+            <w:szCs w:val="22"/>
+          </w:rPr>
+          <w:t xml:space="preserve"> f</w:t>
+        </w:r>
+      </w:ins>
+      <w:del w:id="16" w:author="Elizabeth Wolkovich" w:date="2017-05-23T16:59:00Z">
+        <w:r>
+          <w:rPr>
+            <w:rFonts w:ascii="Times New Roman" w:hAnsi="Times New Roman" w:cs="Times New Roman"/>
+            <w:sz w:val="22"/>
+            <w:szCs w:val="22"/>
+          </w:rPr>
+          <w:delText>F</w:delText>
+        </w:r>
+      </w:del>
+      <w:r>
+        <w:rPr>
+          <w:rFonts w:ascii="Times New Roman" w:hAnsi="Times New Roman" w:cs="Times New Roman"/>
+          <w:sz w:val="22"/>
+          <w:szCs w:val="22"/>
+        </w:rPr>
+        <w:t xml:space="preserve">ield </w:t>
+      </w:r>
+      <w:ins w:id="17" w:author="Elizabeth Wolkovich" w:date="2017-05-23T16:58:00Z">
+        <w:r>
+          <w:rPr>
+            <w:rFonts w:ascii="Times New Roman" w:hAnsi="Times New Roman" w:cs="Times New Roman"/>
+            <w:sz w:val="22"/>
+            <w:szCs w:val="22"/>
+          </w:rPr>
+          <w:t xml:space="preserve">climate change </w:t>
+        </w:r>
+      </w:ins>
+      <w:r>
+        <w:rPr>
+          <w:rFonts w:ascii="Times New Roman" w:hAnsi="Times New Roman" w:cs="Times New Roman"/>
+          <w:sz w:val="22"/>
+          <w:szCs w:val="22"/>
+        </w:rPr>
+        <w:t>e</w:t>
+      </w:r>
+      <w:r>
+        <w:rPr>
+          <w:rFonts w:ascii="Times New Roman" w:hAnsi="Times New Roman" w:cs="Times New Roman"/>
+          <w:sz w:val="22"/>
+          <w:szCs w:val="22"/>
+        </w:rPr>
+        <w:t>xperiments</w:t>
+      </w:r>
+      <w:ins w:id="18" w:author="Elizabeth Wolkovich" w:date="2017-05-23T16:59:00Z">
+        <w:r>
+          <w:rPr>
+            <w:rFonts w:ascii="Times New Roman" w:hAnsi="Times New Roman" w:cs="Times New Roman"/>
+            <w:sz w:val="22"/>
+            <w:szCs w:val="22"/>
+          </w:rPr>
+          <w:t xml:space="preserve">, which </w:t>
+        </w:r>
+      </w:ins>
+      <w:del w:id="19" w:author="Elizabeth Wolkovich" w:date="2017-05-23T16:59:00Z">
+        <w:r>
+          <w:rPr>
+            <w:rFonts w:ascii="Times New Roman" w:hAnsi="Times New Roman" w:cs="Times New Roman"/>
+            <w:sz w:val="22"/>
+            <w:szCs w:val="22"/>
+          </w:rPr>
+          <w:delText xml:space="preserve"> that </w:delText>
+        </w:r>
+      </w:del>
+      <w:r>
+        <w:rPr>
+          <w:rFonts w:ascii="Times New Roman" w:hAnsi="Times New Roman" w:cs="Times New Roman"/>
+          <w:sz w:val="22"/>
+          <w:szCs w:val="22"/>
+        </w:rPr>
+        <w:t xml:space="preserve">alter temperature and </w:t>
+      </w:r>
+      <w:ins w:id="20" w:author="Elizabeth Wolkovich" w:date="2017-05-23T16:59:00Z">
+        <w:r>
+          <w:rPr>
+            <w:rFonts w:ascii="Times New Roman" w:hAnsi="Times New Roman" w:cs="Times New Roman"/>
+            <w:sz w:val="22"/>
+            <w:szCs w:val="22"/>
+          </w:rPr>
+          <w:t xml:space="preserve">often also </w:t>
+        </w:r>
+      </w:ins>
+      <w:r>
+        <w:rPr>
+          <w:rFonts w:ascii="Times New Roman" w:hAnsi="Times New Roman" w:cs="Times New Roman"/>
+          <w:sz w:val="22"/>
+          <w:szCs w:val="22"/>
+        </w:rPr>
+        <w:t>precipitation</w:t>
+      </w:r>
+      <w:ins w:id="21" w:author="Elizabeth Wolkovich" w:date="2017-05-23T16:59:00Z">
+        <w:r>
+          <w:rPr>
+            <w:rFonts w:ascii="Times New Roman" w:hAnsi="Times New Roman" w:cs="Times New Roman"/>
+            <w:sz w:val="22"/>
+            <w:szCs w:val="22"/>
+          </w:rPr>
+          <w:t>,</w:t>
+        </w:r>
+      </w:ins>
+      <w:r>
+        <w:rPr>
+          <w:rFonts w:ascii="Times New Roman" w:hAnsi="Times New Roman" w:cs="Times New Roman"/>
+          <w:sz w:val="22"/>
+          <w:szCs w:val="22"/>
+        </w:rPr>
+        <w:t xml:space="preserve"> </w:t>
+      </w:r>
+      <w:del w:id="22" w:author="Elizabeth Wolkovich" w:date="2017-05-23T17:00:00Z">
+        <w:r>
+          <w:rPr>
+            <w:rFonts w:ascii="Times New Roman" w:hAnsi="Times New Roman" w:cs="Times New Roman"/>
+            <w:sz w:val="22"/>
+            <w:szCs w:val="22"/>
+          </w:rPr>
+          <w:delText xml:space="preserve">are </w:delText>
+        </w:r>
+        <w:r>
+          <w:rPr>
+            <w:rFonts w:ascii="Times New Roman" w:hAnsi="Times New Roman" w:cs="Times New Roman"/>
+            <w:sz w:val="22"/>
+            <w:szCs w:val="22"/>
+          </w:rPr>
+          <w:delText xml:space="preserve">critical tools that scientists </w:delText>
+        </w:r>
+        <w:r>
+          <w:rPr>
+            <w:rFonts w:ascii="Times New Roman" w:hAnsi="Times New Roman" w:cs="Times New Roman"/>
+            <w:sz w:val="22"/>
+            <w:szCs w:val="22"/>
+          </w:rPr>
+          <w:delText xml:space="preserve">have </w:delText>
+        </w:r>
+        <w:r>
+          <w:rPr>
+            <w:rFonts w:ascii="Times New Roman" w:hAnsi="Times New Roman" w:cs="Times New Roman"/>
+            <w:sz w:val="22"/>
+            <w:szCs w:val="22"/>
+          </w:rPr>
+          <w:delText>used</w:delText>
+        </w:r>
+        <w:r>
+          <w:rPr>
+            <w:rFonts w:ascii="Times New Roman" w:hAnsi="Times New Roman" w:cs="Times New Roman"/>
+            <w:sz w:val="22"/>
+            <w:szCs w:val="22"/>
+          </w:rPr>
+          <w:delText xml:space="preserve"> for over three decades</w:delText>
+        </w:r>
+        <w:r>
+          <w:rPr>
+            <w:rFonts w:ascii="Times New Roman" w:hAnsi="Times New Roman" w:cs="Times New Roman"/>
+            <w:sz w:val="22"/>
+            <w:szCs w:val="22"/>
+          </w:rPr>
+          <w:delText xml:space="preserve"> </w:delText>
+        </w:r>
+      </w:del>
+      <w:r>
+        <w:rPr>
+          <w:rFonts w:ascii="Times New Roman" w:hAnsi="Times New Roman" w:cs="Times New Roman"/>
+          <w:sz w:val="22"/>
+          <w:szCs w:val="22"/>
+        </w:rPr>
+        <w:t xml:space="preserve">to understand and forecast </w:t>
+      </w:r>
+      <w:ins w:id="23" w:author="Elizabeth Wolkovich" w:date="2017-05-23T17:00:00Z">
+        <w:r>
+          <w:rPr>
+            <w:rFonts w:ascii="Times New Roman" w:hAnsi="Times New Roman" w:cs="Times New Roman"/>
+            <w:sz w:val="22"/>
+            <w:szCs w:val="22"/>
+          </w:rPr>
+          <w:t xml:space="preserve">the ecological </w:t>
+        </w:r>
+      </w:ins>
+      <w:del w:id="24" w:author="Elizabeth Wolkovich" w:date="2017-05-23T17:00:00Z">
+        <w:r>
+          <w:rPr>
+            <w:rFonts w:ascii="Times New Roman" w:hAnsi="Times New Roman" w:cs="Times New Roman"/>
+            <w:sz w:val="22"/>
+            <w:szCs w:val="22"/>
+          </w:rPr>
+          <w:delText>the</w:delText>
+        </w:r>
+        <w:r>
+          <w:rPr>
+            <w:rFonts w:ascii="Times New Roman" w:hAnsi="Times New Roman" w:cs="Times New Roman"/>
+            <w:sz w:val="22"/>
+            <w:szCs w:val="22"/>
+          </w:rPr>
+          <w:delText>se</w:delText>
+        </w:r>
+        <w:r>
+          <w:rPr>
+            <w:rFonts w:ascii="Times New Roman" w:hAnsi="Times New Roman" w:cs="Times New Roman"/>
+            <w:sz w:val="22"/>
+            <w:szCs w:val="22"/>
+          </w:rPr>
+          <w:delText xml:space="preserve"> effects</w:delText>
+        </w:r>
+      </w:del>
+      <w:ins w:id="25" w:author="Elizabeth Wolkovich" w:date="2017-05-23T17:00:00Z">
+        <w:r>
+          <w:rPr>
+            <w:rFonts w:ascii="Times New Roman" w:hAnsi="Times New Roman" w:cs="Times New Roman"/>
+            <w:sz w:val="22"/>
+            <w:szCs w:val="22"/>
+          </w:rPr>
+          <w:t>impacts of climate change</w:t>
+        </w:r>
+      </w:ins>
       <w:r>
         <w:rPr>
           <w:rFonts w:ascii="Times New Roman" w:hAnsi="Times New Roman" w:cs="Times New Roman"/>
@@ -508,7 +802,45 @@
           <w:sz w:val="22"/>
           <w:szCs w:val="22"/>
         </w:rPr>
-        <w:t xml:space="preserve">  They offer the ability to create “</w:t>
+        <w:t xml:space="preserve">  </w:t>
+      </w:r>
+      <w:del w:id="26" w:author="Elizabeth Wolkovich" w:date="2017-05-23T17:00:00Z">
+        <w:r>
+          <w:rPr>
+            <w:rFonts w:ascii="Times New Roman" w:hAnsi="Times New Roman" w:cs="Times New Roman"/>
+            <w:sz w:val="22"/>
+            <w:szCs w:val="22"/>
+          </w:rPr>
+          <w:delText xml:space="preserve">They </w:delText>
+        </w:r>
+      </w:del>
+      <w:ins w:id="27" w:author="Elizabeth Wolkovich" w:date="2017-05-23T17:00:00Z">
+        <w:r>
+          <w:rPr>
+            <w:rFonts w:ascii="Times New Roman" w:hAnsi="Times New Roman" w:cs="Times New Roman"/>
+            <w:sz w:val="22"/>
+            <w:szCs w:val="22"/>
+          </w:rPr>
+          <w:t xml:space="preserve">These experiments </w:t>
+        </w:r>
+      </w:ins>
+      <w:ins w:id="28" w:author="Elizabeth Wolkovich" w:date="2017-05-23T17:04:00Z">
+        <w:r>
+          <w:rPr>
+            <w:rFonts w:ascii="Times New Roman" w:hAnsi="Times New Roman" w:cs="Times New Roman"/>
+            <w:sz w:val="22"/>
+            <w:szCs w:val="22"/>
+          </w:rPr>
+          <w:t xml:space="preserve">critically </w:t>
+        </w:r>
+      </w:ins>
+      <w:r>
+        <w:rPr>
+          <w:rFonts w:ascii="Times New Roman" w:hAnsi="Times New Roman" w:cs="Times New Roman"/>
+          <w:sz w:val="22"/>
+          <w:szCs w:val="22"/>
+        </w:rPr>
+        <w:t>offer the ability to create “</w:t>
       </w:r>
       <w:r>
         <w:rPr>
@@ -564,87 +896,193 @@
           <w:sz w:val="22"/>
           <w:szCs w:val="22"/>
         </w:rPr>
-        <w:t xml:space="preserve">. </w:t>
-      </w:r>
-      <w:r>
-        <w:rPr>
-          <w:rFonts w:ascii="Times New Roman" w:hAnsi="Times New Roman" w:cs="Times New Roman"/>
-          <w:sz w:val="22"/>
-          <w:szCs w:val="22"/>
-        </w:rPr>
-        <w:t xml:space="preserve">Because of experiments’ </w:t>
-      </w:r>
-      <w:r>
-        <w:rPr>
-          <w:rFonts w:ascii="Times New Roman" w:hAnsi="Times New Roman" w:cs="Times New Roman"/>
-          <w:sz w:val="22"/>
-          <w:szCs w:val="22"/>
-        </w:rPr>
-        <w:t xml:space="preserve">crucial role </w:t>
-      </w:r>
-      <w:r>
-        <w:rPr>
-          <w:rFonts w:ascii="Times New Roman" w:hAnsi="Times New Roman" w:cs="Times New Roman"/>
-          <w:sz w:val="22"/>
-          <w:szCs w:val="22"/>
-        </w:rPr>
-        <w:t xml:space="preserve">in </w:t>
-      </w:r>
-      <w:r>
-        <w:rPr>
-          <w:rFonts w:ascii="Times New Roman" w:hAnsi="Times New Roman" w:cs="Times New Roman"/>
-          <w:sz w:val="22"/>
-          <w:szCs w:val="22"/>
-        </w:rPr>
-        <w:t xml:space="preserve">understanding biological impacts of climate change, </w:t>
-      </w:r>
-      <w:r>
-        <w:rPr>
-          <w:rFonts w:ascii="Times New Roman" w:hAnsi="Times New Roman" w:cs="Times New Roman"/>
-          <w:sz w:val="22"/>
-          <w:szCs w:val="22"/>
-        </w:rPr>
-        <w:t>it is</w:t>
-      </w:r>
-      <w:r>
-        <w:rPr>
-          <w:rFonts w:ascii="Times New Roman" w:hAnsi="Times New Roman" w:cs="Times New Roman"/>
-          <w:sz w:val="22"/>
-          <w:szCs w:val="22"/>
-        </w:rPr>
-        <w:t xml:space="preserve"> essential that we interpret and apply </w:t>
-      </w:r>
-      <w:r>
-        <w:rPr>
-          <w:rFonts w:ascii="Times New Roman" w:hAnsi="Times New Roman" w:cs="Times New Roman"/>
-          <w:sz w:val="22"/>
-          <w:szCs w:val="22"/>
-        </w:rPr>
-        <w:t xml:space="preserve">their </w:t>
-      </w:r>
-      <w:r>
-        <w:rPr>
-          <w:rFonts w:ascii="Times New Roman" w:hAnsi="Times New Roman" w:cs="Times New Roman"/>
-          <w:sz w:val="22"/>
-          <w:szCs w:val="22"/>
-        </w:rPr>
-        <w:t xml:space="preserve">results accurately. </w:t>
-      </w:r>
-      <w:r>
-        <w:rPr>
-          <w:rFonts w:ascii="Times New Roman" w:hAnsi="Times New Roman" w:cs="Times New Roman"/>
-          <w:sz w:val="22"/>
-          <w:szCs w:val="22"/>
-        </w:rPr>
-        <w:t>Yet to date</w:t>
-      </w:r>
-      <w:r>
-        <w:rPr>
-          <w:rFonts w:ascii="Times New Roman" w:hAnsi="Times New Roman" w:cs="Times New Roman"/>
-          <w:sz w:val="22"/>
-          <w:szCs w:val="22"/>
-        </w:rPr>
-        <w:t>, a</w:t>
+        <w:t>.</w:t>
+      </w:r>
+      <w:ins w:id="29" w:author="Elizabeth Wolkovich" w:date="2017-05-23T17:06:00Z">
+        <w:r>
+          <w:rPr>
+            <w:rFonts w:ascii="Times New Roman" w:hAnsi="Times New Roman" w:cs="Times New Roman"/>
+            <w:sz w:val="22"/>
+            <w:szCs w:val="22"/>
+          </w:rPr>
+          <w:t xml:space="preserve"> </w:t>
+        </w:r>
+      </w:ins>
+      <w:ins w:id="30" w:author="Elizabeth Wolkovich" w:date="2017-05-23T17:11:00Z">
+        <w:r>
+          <w:rPr>
+            <w:rFonts w:ascii="Times New Roman" w:hAnsi="Times New Roman" w:cs="Times New Roman"/>
+            <w:sz w:val="22"/>
+            <w:szCs w:val="22"/>
+          </w:rPr>
+          <w:t xml:space="preserve">The utility of these experiments, however, is directly dependent on the climate change they produce. Despite this crucial link, </w:t>
+        </w:r>
+      </w:ins>
+      <w:del w:id="31" w:author="Elizabeth Wolkovich" w:date="2017-05-23T17:06:00Z">
+        <w:r>
+          <w:rPr>
+            <w:rFonts w:ascii="Times New Roman" w:hAnsi="Times New Roman" w:cs="Times New Roman"/>
+            <w:sz w:val="22"/>
+            <w:szCs w:val="22"/>
+          </w:rPr>
+          <w:delText xml:space="preserve"> </w:delText>
+        </w:r>
+      </w:del>
+      <w:del w:id="32" w:author="Elizabeth Wolkovich" w:date="2017-05-23T17:05:00Z">
+        <w:r>
+          <w:rPr>
+            <w:rFonts w:ascii="Times New Roman" w:hAnsi="Times New Roman" w:cs="Times New Roman"/>
+            <w:sz w:val="22"/>
+            <w:szCs w:val="22"/>
+          </w:rPr>
+          <w:delText xml:space="preserve">Because of experiments’ </w:delText>
+        </w:r>
+      </w:del>
+      <w:del w:id="33" w:author="Elizabeth Wolkovich" w:date="2017-05-23T17:01:00Z">
+        <w:r>
+          <w:rPr>
+            <w:rFonts w:ascii="Times New Roman" w:hAnsi="Times New Roman" w:cs="Times New Roman"/>
+            <w:sz w:val="22"/>
+            <w:szCs w:val="22"/>
+          </w:rPr>
+          <w:delText xml:space="preserve">crucial </w:delText>
+        </w:r>
+      </w:del>
+      <w:del w:id="34" w:author="Elizabeth Wolkovich" w:date="2017-05-23T17:05:00Z">
+        <w:r>
+          <w:rPr>
+            <w:rFonts w:ascii="Times New Roman" w:hAnsi="Times New Roman" w:cs="Times New Roman"/>
+            <w:sz w:val="22"/>
+            <w:szCs w:val="22"/>
+          </w:rPr>
+          <w:delText xml:space="preserve">role </w:delText>
+        </w:r>
+        <w:r>
+          <w:rPr>
+            <w:rFonts w:ascii="Times New Roman" w:hAnsi="Times New Roman" w:cs="Times New Roman"/>
+            <w:sz w:val="22"/>
+            <w:szCs w:val="22"/>
+          </w:rPr>
+          <w:delText xml:space="preserve">in </w:delText>
+        </w:r>
+      </w:del>
+      <w:del w:id="35" w:author="Elizabeth Wolkovich" w:date="2017-05-23T17:01:00Z">
+        <w:r>
+          <w:rPr>
+            <w:rFonts w:ascii="Times New Roman" w:hAnsi="Times New Roman" w:cs="Times New Roman"/>
+            <w:sz w:val="22"/>
+            <w:szCs w:val="22"/>
+          </w:rPr>
+          <w:delText xml:space="preserve">understanding </w:delText>
+        </w:r>
+      </w:del>
+      <w:del w:id="36" w:author="Elizabeth Wolkovich" w:date="2017-05-23T17:05:00Z">
+        <w:r>
+          <w:rPr>
+            <w:rFonts w:ascii="Times New Roman" w:hAnsi="Times New Roman" w:cs="Times New Roman"/>
+            <w:sz w:val="22"/>
+            <w:szCs w:val="22"/>
+          </w:rPr>
+          <w:delText xml:space="preserve">biological impacts </w:delText>
+        </w:r>
+      </w:del>
+      <w:del w:id="37" w:author="Elizabeth Wolkovich" w:date="2017-05-23T17:01:00Z">
+        <w:r>
+          <w:rPr>
+            <w:rFonts w:ascii="Times New Roman" w:hAnsi="Times New Roman" w:cs="Times New Roman"/>
+            <w:sz w:val="22"/>
+            <w:szCs w:val="22"/>
+          </w:rPr>
+          <w:delText xml:space="preserve">of </w:delText>
+        </w:r>
+      </w:del>
+      <w:del w:id="38" w:author="Elizabeth Wolkovich" w:date="2017-05-23T17:05:00Z">
+        <w:r>
+          <w:rPr>
+            <w:rFonts w:ascii="Times New Roman" w:hAnsi="Times New Roman" w:cs="Times New Roman"/>
+            <w:sz w:val="22"/>
+            <w:szCs w:val="22"/>
+          </w:rPr>
+          <w:delText xml:space="preserve">climate change, </w:delText>
+        </w:r>
+        <w:r>
+          <w:rPr>
+            <w:rFonts w:ascii="Times New Roman" w:hAnsi="Times New Roman" w:cs="Times New Roman"/>
+            <w:sz w:val="22"/>
+            <w:szCs w:val="22"/>
+          </w:rPr>
+          <w:delText>it is</w:delText>
+        </w:r>
+        <w:r>
+          <w:rPr>
+            <w:rFonts w:ascii="Times New Roman" w:hAnsi="Times New Roman" w:cs="Times New Roman"/>
+            <w:sz w:val="22"/>
+            <w:szCs w:val="22"/>
+          </w:rPr>
+          <w:delText xml:space="preserve"> essential that </w:delText>
+        </w:r>
+      </w:del>
+      <w:del w:id="39" w:author="Elizabeth Wolkovich" w:date="2017-05-23T17:02:00Z">
+        <w:r>
+          <w:rPr>
+            <w:rFonts w:ascii="Times New Roman" w:hAnsi="Times New Roman" w:cs="Times New Roman"/>
+            <w:sz w:val="22"/>
+            <w:szCs w:val="22"/>
+          </w:rPr>
+          <w:delText xml:space="preserve">we </w:delText>
+        </w:r>
+      </w:del>
+      <w:del w:id="40" w:author="Elizabeth Wolkovich" w:date="2017-05-23T17:05:00Z">
+        <w:r>
+          <w:rPr>
+            <w:rFonts w:ascii="Times New Roman" w:hAnsi="Times New Roman" w:cs="Times New Roman"/>
+            <w:sz w:val="22"/>
+            <w:szCs w:val="22"/>
+          </w:rPr>
+          <w:delText xml:space="preserve">interpret and apply </w:delText>
+        </w:r>
+        <w:r>
+          <w:rPr>
+            <w:rFonts w:ascii="Times New Roman" w:hAnsi="Times New Roman" w:cs="Times New Roman"/>
+            <w:sz w:val="22"/>
+            <w:szCs w:val="22"/>
+          </w:rPr>
+          <w:delText xml:space="preserve">their </w:delText>
+        </w:r>
+        <w:r>
+          <w:rPr>
+            <w:rFonts w:ascii="Times New Roman" w:hAnsi="Times New Roman" w:cs="Times New Roman"/>
+            <w:sz w:val="22"/>
+            <w:szCs w:val="22"/>
+          </w:rPr>
+          <w:delText xml:space="preserve">results accurately. </w:delText>
+        </w:r>
+        <w:r>
+          <w:rPr>
+            <w:rFonts w:ascii="Times New Roman" w:hAnsi="Times New Roman" w:cs="Times New Roman"/>
+            <w:sz w:val="22"/>
+            <w:szCs w:val="22"/>
+          </w:rPr>
+          <w:delText>Yet to date</w:delText>
+        </w:r>
+      </w:del>
+      <w:del w:id="41" w:author="Elizabeth Wolkovich" w:date="2017-05-23T17:12:00Z">
+        <w:r>
+          <w:rPr>
+            <w:rFonts w:ascii="Times New Roman" w:hAnsi="Times New Roman" w:cs="Times New Roman"/>
+            <w:sz w:val="22"/>
+            <w:szCs w:val="22"/>
+          </w:rPr>
+          <w:delText xml:space="preserve">, </w:delText>
+        </w:r>
+      </w:del>
+      <w:r>
+        <w:rPr>
+          <w:rFonts w:ascii="Times New Roman" w:hAnsi="Times New Roman" w:cs="Times New Roman"/>
+          <w:sz w:val="22"/>
+          <w:szCs w:val="22"/>
+        </w:rPr>
+        <w:t>a</w:t>
       </w:r>
       <w:r>
         <w:rPr>
@@ -668,15 +1106,107 @@
           <w:sz w:val="22"/>
           <w:szCs w:val="22"/>
         </w:rPr>
-        <w:t xml:space="preserve"> assessment of how active warming experiments alter the climate cond</w:t>
-      </w:r>
-      <w:r>
-        <w:rPr>
-          <w:rFonts w:ascii="Times New Roman" w:hAnsi="Times New Roman" w:cs="Times New Roman"/>
-          <w:sz w:val="22"/>
-          <w:szCs w:val="22"/>
-        </w:rPr>
-        <w:t>itions experienced by organisms has not been conducted</w:t>
+        <w:t xml:space="preserve"> assessment of how </w:t>
+      </w:r>
+      <w:del w:id="42" w:author="Elizabeth Wolkovich" w:date="2017-05-23T17:05:00Z">
+        <w:r>
+          <w:rPr>
+            <w:rFonts w:ascii="Times New Roman" w:hAnsi="Times New Roman" w:cs="Times New Roman"/>
+            <w:sz w:val="22"/>
+            <w:szCs w:val="22"/>
+          </w:rPr>
+          <w:delText>active warming</w:delText>
+        </w:r>
+      </w:del>
+      <w:ins w:id="43" w:author="Elizabeth Wolkovich" w:date="2017-05-23T17:12:00Z">
+        <w:r>
+          <w:rPr>
+            <w:rFonts w:ascii="Times New Roman" w:hAnsi="Times New Roman" w:cs="Times New Roman"/>
+            <w:sz w:val="22"/>
+            <w:szCs w:val="22"/>
+          </w:rPr>
+          <w:t>these</w:t>
+        </w:r>
+      </w:ins>
+      <w:r>
+        <w:rPr>
+          <w:rFonts w:ascii="Times New Roman" w:hAnsi="Times New Roman" w:cs="Times New Roman"/>
+          <w:sz w:val="22"/>
+          <w:szCs w:val="22"/>
+        </w:rPr>
+        <w:t xml:space="preserve"> experiments alter </w:t>
+      </w:r>
+      <w:del w:id="44" w:author="Elizabeth Wolkovich" w:date="2017-05-23T17:12:00Z">
+        <w:r>
+          <w:rPr>
+            <w:rFonts w:ascii="Times New Roman" w:hAnsi="Times New Roman" w:cs="Times New Roman"/>
+            <w:sz w:val="22"/>
+            <w:szCs w:val="22"/>
+          </w:rPr>
+          <w:delText xml:space="preserve">the </w:delText>
+        </w:r>
+      </w:del>
+      <w:r>
+        <w:rPr>
+          <w:rFonts w:ascii="Times New Roman" w:hAnsi="Times New Roman" w:cs="Times New Roman"/>
+          <w:sz w:val="22"/>
+          <w:szCs w:val="22"/>
+        </w:rPr>
+        <w:t>climate cond</w:t>
+      </w:r>
+      <w:r>
+        <w:rPr>
+          <w:rFonts w:ascii="Times New Roman" w:hAnsi="Times New Roman" w:cs="Times New Roman"/>
+          <w:sz w:val="22"/>
+          <w:szCs w:val="22"/>
+        </w:rPr>
+        <w:t xml:space="preserve">itions </w:t>
+      </w:r>
+      <w:del w:id="45" w:author="Elizabeth Wolkovich" w:date="2017-05-23T17:12:00Z">
+        <w:r>
+          <w:rPr>
+            <w:rFonts w:ascii="Times New Roman" w:hAnsi="Times New Roman" w:cs="Times New Roman"/>
+            <w:sz w:val="22"/>
+            <w:szCs w:val="22"/>
+          </w:rPr>
+          <w:delText xml:space="preserve">experienced by organisms </w:delText>
+        </w:r>
+      </w:del>
+      <w:r>
+        <w:rPr>
+          <w:rFonts w:ascii="Times New Roman" w:hAnsi="Times New Roman" w:cs="Times New Roman"/>
+          <w:sz w:val="22"/>
+          <w:szCs w:val="22"/>
+        </w:rPr>
+        <w:t xml:space="preserve">has </w:t>
+      </w:r>
+      <w:del w:id="46" w:author="Elizabeth Wolkovich" w:date="2017-05-23T17:05:00Z">
+        <w:r>
+          <w:rPr>
+            <w:rFonts w:ascii="Times New Roman" w:hAnsi="Times New Roman" w:cs="Times New Roman"/>
+            <w:sz w:val="22"/>
+            <w:szCs w:val="22"/>
+          </w:rPr>
+          <w:delText xml:space="preserve">not </w:delText>
+        </w:r>
+      </w:del>
+      <w:ins w:id="47" w:author="Elizabeth Wolkovich" w:date="2017-05-23T17:05:00Z">
+        <w:r>
+          <w:rPr>
+            <w:rFonts w:ascii="Times New Roman" w:hAnsi="Times New Roman" w:cs="Times New Roman"/>
+            <w:sz w:val="22"/>
+            <w:szCs w:val="22"/>
+          </w:rPr>
+          <w:t xml:space="preserve">never </w:t>
+        </w:r>
+      </w:ins>
+      <w:r>
+        <w:rPr>
+          <w:rFonts w:ascii="Times New Roman" w:hAnsi="Times New Roman" w:cs="Times New Roman"/>
+          <w:sz w:val="22"/>
+          <w:szCs w:val="22"/>
+        </w:rPr>
+        <w:t>been conducted</w:t>
       </w:r>
       <w:r>
         <w:rPr>
@@ -691,6 +1221,7 @@
       <w:pPr>
         <w:ind w:firstLine="720"/>
         <w:rPr>
+          <w:ins w:id="48" w:author="Elizabeth Wolkovich" w:date="2017-05-23T17:14:00Z"/>
           <w:rFonts w:ascii="Times New Roman" w:hAnsi="Times New Roman" w:cs="Times New Roman"/>
           <w:sz w:val="22"/>
           <w:szCs w:val="22"/>
@@ -840,117 +1371,41 @@
         </w:rPr>
         <w:t xml:space="preserve">. </w:t>
       </w:r>
-      <w:r>
-        <w:rPr>
-          <w:rFonts w:ascii="Times New Roman" w:hAnsi="Times New Roman" w:cs="Times New Roman"/>
-          <w:sz w:val="22"/>
-          <w:szCs w:val="22"/>
-        </w:rPr>
-        <w:t>Based on our findings,</w:t>
-      </w:r>
-      <w:r>
-        <w:rPr>
-          <w:rFonts w:ascii="Times New Roman" w:hAnsi="Times New Roman" w:cs="Times New Roman"/>
-          <w:sz w:val="22"/>
-          <w:szCs w:val="22"/>
-        </w:rPr>
-        <w:t xml:space="preserve"> </w:t>
-      </w:r>
-      <w:r>
-        <w:rPr>
-          <w:rFonts w:ascii="Times New Roman" w:hAnsi="Times New Roman" w:cs="Times New Roman"/>
-          <w:sz w:val="22"/>
-          <w:szCs w:val="22"/>
-        </w:rPr>
-        <w:t xml:space="preserve">we believe </w:t>
-      </w:r>
-      <w:r>
-        <w:rPr>
-          <w:rFonts w:ascii="Times New Roman" w:hAnsi="Times New Roman" w:cs="Times New Roman"/>
-          <w:sz w:val="22"/>
-          <w:szCs w:val="22"/>
-        </w:rPr>
-        <w:t xml:space="preserve">there is a need to rethink the design and interpretation of climate change </w:t>
-      </w:r>
-      <w:r>
-        <w:rPr>
-          <w:rFonts w:ascii="Times New Roman" w:hAnsi="Times New Roman" w:cs="Times New Roman"/>
-          <w:sz w:val="22"/>
-          <w:szCs w:val="22"/>
-        </w:rPr>
-        <w:t>experiment</w:t>
-      </w:r>
-      <w:r>
-        <w:rPr>
-          <w:rFonts w:ascii="Times New Roman" w:hAnsi="Times New Roman" w:cs="Times New Roman"/>
-          <w:sz w:val="22"/>
-          <w:szCs w:val="22"/>
-        </w:rPr>
-        <w:t>s</w:t>
-      </w:r>
-      <w:r>
-        <w:rPr>
-          <w:rFonts w:ascii="Times New Roman" w:hAnsi="Times New Roman" w:cs="Times New Roman"/>
-          <w:sz w:val="22"/>
-          <w:szCs w:val="22"/>
-        </w:rPr>
-        <w:t xml:space="preserve">. </w:t>
-      </w:r>
-      <w:r>
-        <w:rPr>
-          <w:rFonts w:ascii="Times New Roman" w:hAnsi="Times New Roman" w:cs="Times New Roman"/>
-          <w:sz w:val="22"/>
-          <w:szCs w:val="22"/>
-        </w:rPr>
-        <w:t>We</w:t>
-      </w:r>
-      <w:r>
-        <w:rPr>
-          <w:rFonts w:ascii="Times New Roman" w:hAnsi="Times New Roman" w:cs="Times New Roman"/>
-          <w:sz w:val="22"/>
-          <w:szCs w:val="22"/>
-        </w:rPr>
-        <w:t xml:space="preserve"> </w:t>
-      </w:r>
-      <w:r>
-        <w:rPr>
-          <w:rFonts w:ascii="Times New Roman" w:hAnsi="Times New Roman" w:cs="Times New Roman"/>
-          <w:sz w:val="22"/>
-          <w:szCs w:val="22"/>
-        </w:rPr>
-        <w:t xml:space="preserve">make </w:t>
-      </w:r>
-      <w:r>
-        <w:rPr>
-          <w:rFonts w:ascii="Times New Roman" w:hAnsi="Times New Roman" w:cs="Times New Roman"/>
-          <w:sz w:val="22"/>
-          <w:szCs w:val="22"/>
-        </w:rPr>
-        <w:t xml:space="preserve">specific </w:t>
-      </w:r>
-      <w:r>
-        <w:rPr>
-          <w:rFonts w:ascii="Times New Roman" w:hAnsi="Times New Roman" w:cs="Times New Roman"/>
-          <w:sz w:val="22"/>
-          <w:szCs w:val="22"/>
-        </w:rPr>
-        <w:t>recommendations for future experimental design, analysis, and data sharing that will improve the ability of climate change experiments to accurately identify and forecast species' responses to changes in climate.</w:t>
-      </w:r>
+      <w:ins w:id="49" w:author="Elizabeth Wolkovich" w:date="2017-05-23T17:14:00Z">
+        <w:r>
+          <w:rPr>
+            <w:rFonts w:ascii="Times New Roman" w:hAnsi="Times New Roman" w:cs="Times New Roman"/>
+            <w:sz w:val="22"/>
+            <w:szCs w:val="22"/>
+          </w:rPr>
+          <w:t>All of these complications challenge our interpretation of how experimental warming studies can be applied to forecast effects of climate change</w:t>
+        </w:r>
+        <w:r>
+          <w:rPr>
+            <w:rFonts w:ascii="Times New Roman" w:hAnsi="Times New Roman" w:cs="Times New Roman"/>
+            <w:sz w:val="22"/>
+            <w:szCs w:val="22"/>
+          </w:rPr>
+          <w:t xml:space="preserve">. </w:t>
+        </w:r>
+      </w:ins>
     </w:p>
     <w:p>
       <w:pPr>
         <w:ind w:firstLine="720"/>
         <w:rPr>
-          <w:rFonts w:ascii="Times" w:hAnsi="Times" w:cs="Times"/>
-        </w:rPr>
-      </w:pPr>
-      <w:r>
-        <w:rPr>
-          <w:rFonts w:ascii="Times New Roman" w:hAnsi="Times New Roman" w:cs="Times New Roman"/>
-          <w:sz w:val="22"/>
-          <w:szCs w:val="22"/>
-        </w:rPr>
-        <w:t>This paper brings together an international and interdisciplinary team of researchers that bridges perspectives from ecology, climatology, and land surface modeling.</w:t>
+          <w:rFonts w:ascii="Times New Roman" w:hAnsi="Times New Roman" w:cs="Times New Roman"/>
+          <w:sz w:val="22"/>
+          <w:szCs w:val="22"/>
+        </w:rPr>
+      </w:pPr>
+      <w:r>
+        <w:rPr>
+          <w:rFonts w:ascii="Times New Roman" w:hAnsi="Times New Roman" w:cs="Times New Roman"/>
+          <w:sz w:val="22"/>
+          <w:szCs w:val="22"/>
+        </w:rPr>
+        <w:t>Based on our findings,</w:t>
       </w:r>
       <w:r>
         <w:rPr>
@@ -966,47 +1421,47 @@
           <w:sz w:val="22"/>
           <w:szCs w:val="22"/>
         </w:rPr>
-        <w:t>Importantly it is comprised of many of the scientists who executed the major warming experiments</w:t>
-      </w:r>
-      <w:r>
-        <w:rPr>
-          <w:rFonts w:ascii="Times New Roman" w:hAnsi="Times New Roman" w:cs="Times New Roman"/>
-          <w:sz w:val="22"/>
-          <w:szCs w:val="22"/>
-        </w:rPr>
-        <w:fldChar w:fldCharType="begin"/>
-      </w:r>
-      <w:r>
-        <w:rPr>
-          <w:rFonts w:ascii="Times New Roman" w:hAnsi="Times New Roman" w:cs="Times New Roman"/>
-          <w:sz w:val="22"/>
-          <w:szCs w:val="22"/>
-        </w:rPr>
-        <w:instrText>ADDIN RW.CITE{{1698 Hoeppner, Susanne S 2012;1745 Del Toro, Israel 2015;1671 Rollinson, Christine R 2012;1672 Morin, Xavier 2010;1716 Fu,Y.S. 2014}}</w:instrText>
-      </w:r>
-      <w:r>
-        <w:rPr>
-          <w:rFonts w:ascii="Times New Roman" w:hAnsi="Times New Roman" w:cs="Times New Roman"/>
-          <w:sz w:val="22"/>
-          <w:szCs w:val="22"/>
-        </w:rPr>
-        <w:fldChar w:fldCharType="separate"/>
-      </w:r>
-      <w:r>
-        <w:rPr>
-          <w:rFonts w:ascii="Times New Roman" w:eastAsia="Times New Roman" w:hAnsi="Times New Roman" w:cs="Times New Roman"/>
-          <w:sz w:val="22"/>
-          <w:vertAlign w:val="superscript"/>
-        </w:rPr>
-        <w:t>6-10</w:t>
-      </w:r>
-      <w:r>
-        <w:rPr>
-          <w:rFonts w:ascii="Times New Roman" w:hAnsi="Times New Roman" w:cs="Times New Roman"/>
-          <w:sz w:val="22"/>
-          <w:szCs w:val="22"/>
-        </w:rPr>
-        <w:fldChar w:fldCharType="end"/>
+        <w:t xml:space="preserve">we believe </w:t>
+      </w:r>
+      <w:r>
+        <w:rPr>
+          <w:rFonts w:ascii="Times New Roman" w:hAnsi="Times New Roman" w:cs="Times New Roman"/>
+          <w:sz w:val="22"/>
+          <w:szCs w:val="22"/>
+        </w:rPr>
+        <w:t xml:space="preserve">there is a need to rethink the design and interpretation of climate change </w:t>
+      </w:r>
+      <w:r>
+        <w:rPr>
+          <w:rFonts w:ascii="Times New Roman" w:hAnsi="Times New Roman" w:cs="Times New Roman"/>
+          <w:sz w:val="22"/>
+          <w:szCs w:val="22"/>
+        </w:rPr>
+        <w:t>experiment</w:t>
+      </w:r>
+      <w:r>
+        <w:rPr>
+          <w:rFonts w:ascii="Times New Roman" w:hAnsi="Times New Roman" w:cs="Times New Roman"/>
+          <w:sz w:val="22"/>
+          <w:szCs w:val="22"/>
+        </w:rPr>
+        <w:t>s</w:t>
+      </w:r>
+      <w:r>
+        <w:rPr>
+          <w:rFonts w:ascii="Times New Roman" w:hAnsi="Times New Roman" w:cs="Times New Roman"/>
+          <w:sz w:val="22"/>
+          <w:szCs w:val="22"/>
+        </w:rPr>
+        <w:t xml:space="preserve">. </w:t>
+      </w:r>
+      <w:r>
+        <w:rPr>
+          <w:rFonts w:ascii="Times New Roman" w:hAnsi="Times New Roman" w:cs="Times New Roman"/>
+          <w:sz w:val="22"/>
+          <w:szCs w:val="22"/>
+        </w:rPr>
+        <w:t>We</w:t>
       </w:r>
       <w:r>
         <w:rPr>
@@ -1022,177 +1477,57 @@
           <w:sz w:val="22"/>
           <w:szCs w:val="22"/>
         </w:rPr>
-        <w:t>and those</w:t>
-      </w:r>
-      <w:r>
-        <w:rPr>
-          <w:rFonts w:ascii="Times New Roman" w:hAnsi="Times New Roman" w:cs="Times New Roman"/>
-          <w:sz w:val="22"/>
-          <w:szCs w:val="22"/>
-        </w:rPr>
-        <w:t xml:space="preserve"> who have raised concerns over the findings of such experiments</w:t>
-      </w:r>
-      <w:r>
-        <w:rPr>
-          <w:rFonts w:ascii="Times New Roman" w:hAnsi="Times New Roman" w:cs="Times New Roman"/>
-          <w:sz w:val="22"/>
-          <w:szCs w:val="22"/>
-        </w:rPr>
-        <w:fldChar w:fldCharType="begin"/>
-      </w:r>
-      <w:r>
-        <w:rPr>
-          <w:rFonts w:ascii="Times New Roman" w:hAnsi="Times New Roman" w:cs="Times New Roman"/>
-          <w:sz w:val="22"/>
-          <w:szCs w:val="22"/>
-        </w:rPr>
-        <w:instrText>ADDIN RW.CITE{{1193 Wolkovich,E.M. 2012}}</w:instrText>
-      </w:r>
-      <w:r>
-        <w:rPr>
-          <w:rFonts w:ascii="Times New Roman" w:hAnsi="Times New Roman" w:cs="Times New Roman"/>
-          <w:sz w:val="22"/>
-          <w:szCs w:val="22"/>
-        </w:rPr>
-        <w:fldChar w:fldCharType="separate"/>
-      </w:r>
-      <w:r>
-        <w:rPr>
-          <w:rFonts w:ascii="Times New Roman" w:eastAsia="Times New Roman" w:hAnsi="Times New Roman" w:cs="Times New Roman"/>
-          <w:sz w:val="22"/>
-          <w:vertAlign w:val="superscript"/>
-        </w:rPr>
-        <w:t>11</w:t>
-      </w:r>
-      <w:r>
-        <w:rPr>
-          <w:rFonts w:ascii="Times New Roman" w:hAnsi="Times New Roman" w:cs="Times New Roman"/>
-          <w:sz w:val="22"/>
-          <w:szCs w:val="22"/>
-        </w:rPr>
-        <w:fldChar w:fldCharType="end"/>
-      </w:r>
-      <w:r>
-        <w:rPr>
-          <w:rFonts w:ascii="Times New Roman" w:hAnsi="Times New Roman" w:cs="Times New Roman"/>
-          <w:sz w:val="22"/>
-          <w:szCs w:val="22"/>
-        </w:rPr>
-        <w:t>.</w:t>
-      </w:r>
+        <w:t xml:space="preserve">make </w:t>
+      </w:r>
+      <w:r>
+        <w:rPr>
+          <w:rFonts w:ascii="Times New Roman" w:hAnsi="Times New Roman" w:cs="Times New Roman"/>
+          <w:sz w:val="22"/>
+          <w:szCs w:val="22"/>
+        </w:rPr>
+        <w:t xml:space="preserve">specific </w:t>
+      </w:r>
+      <w:r>
+        <w:rPr>
+          <w:rFonts w:ascii="Times New Roman" w:hAnsi="Times New Roman" w:cs="Times New Roman"/>
+          <w:sz w:val="22"/>
+          <w:szCs w:val="22"/>
+        </w:rPr>
+        <w:t>recommendations for future experimental design, analysis, and data sharing that will improve the ability of climate change experiments to accurately identify and forecast species' responses to changes in climate.</w:t>
+      </w:r>
+      <w:ins w:id="50" w:author="Elizabeth Wolkovich" w:date="2017-05-23T17:14:00Z">
+        <w:r>
+          <w:rPr>
+            <w:rFonts w:ascii="Times New Roman" w:hAnsi="Times New Roman" w:cs="Times New Roman"/>
+            <w:sz w:val="22"/>
+            <w:szCs w:val="22"/>
+          </w:rPr>
+          <w:t xml:space="preserve"> </w:t>
+        </w:r>
+        <w:r>
+          <w:rPr>
+            <w:rFonts w:ascii="Times New Roman" w:hAnsi="Times New Roman" w:cs="Times New Roman"/>
+            <w:sz w:val="22"/>
+            <w:szCs w:val="22"/>
+          </w:rPr>
+          <w:t xml:space="preserve">In addition to the results and ideas presented in the paper, we present a new, publicly accessible database. We expect future analyses of this database will lead to improved mechanistic understanding of climatic drivers of biological responses, and inspire innovative experimental design and analysis. </w:t>
+        </w:r>
+      </w:ins>
     </w:p>
     <w:p>
       <w:pPr>
         <w:ind w:firstLine="720"/>
         <w:rPr>
-          <w:rFonts w:ascii="Times New Roman" w:hAnsi="Times New Roman" w:cs="Times New Roman"/>
-          <w:sz w:val="22"/>
-          <w:szCs w:val="22"/>
-        </w:rPr>
-      </w:pPr>
-      <w:r>
-        <w:rPr>
-          <w:rFonts w:ascii="Times New Roman" w:hAnsi="Times New Roman" w:cs="Times New Roman"/>
-          <w:sz w:val="22"/>
-          <w:szCs w:val="22"/>
-        </w:rPr>
-        <w:t>In addition to</w:t>
-      </w:r>
-      <w:r>
-        <w:rPr>
-          <w:rFonts w:ascii="Times New Roman" w:hAnsi="Times New Roman" w:cs="Times New Roman"/>
-          <w:sz w:val="22"/>
-          <w:szCs w:val="22"/>
-        </w:rPr>
-        <w:t xml:space="preserve"> the </w:t>
-      </w:r>
-      <w:r>
-        <w:rPr>
-          <w:rFonts w:ascii="Times New Roman" w:hAnsi="Times New Roman" w:cs="Times New Roman"/>
-          <w:sz w:val="22"/>
-          <w:szCs w:val="22"/>
-        </w:rPr>
-        <w:t xml:space="preserve">results and </w:t>
-      </w:r>
-      <w:r>
-        <w:rPr>
-          <w:rFonts w:ascii="Times New Roman" w:hAnsi="Times New Roman" w:cs="Times New Roman"/>
-          <w:sz w:val="22"/>
-          <w:szCs w:val="22"/>
-        </w:rPr>
-        <w:t xml:space="preserve">ideas presented in the paper, </w:t>
-      </w:r>
-      <w:r>
-        <w:rPr>
-          <w:rFonts w:ascii="Times New Roman" w:hAnsi="Times New Roman" w:cs="Times New Roman"/>
-          <w:sz w:val="22"/>
-          <w:szCs w:val="22"/>
-        </w:rPr>
-        <w:t>we present a new, publicly accessible database</w:t>
-      </w:r>
-      <w:r>
-        <w:rPr>
-          <w:rFonts w:ascii="Times New Roman" w:hAnsi="Times New Roman" w:cs="Times New Roman"/>
-          <w:sz w:val="22"/>
-          <w:szCs w:val="22"/>
-        </w:rPr>
-        <w:t xml:space="preserve">. </w:t>
-      </w:r>
-      <w:r>
-        <w:rPr>
-          <w:rFonts w:ascii="Times New Roman" w:hAnsi="Times New Roman" w:cs="Times New Roman"/>
-          <w:sz w:val="22"/>
-          <w:szCs w:val="22"/>
-        </w:rPr>
-        <w:t xml:space="preserve">We </w:t>
-      </w:r>
-      <w:r>
-        <w:rPr>
-          <w:rFonts w:ascii="Times New Roman" w:hAnsi="Times New Roman" w:cs="Times New Roman"/>
-          <w:sz w:val="22"/>
-          <w:szCs w:val="22"/>
-        </w:rPr>
-        <w:t>expect future</w:t>
-      </w:r>
-      <w:r>
-        <w:rPr>
-          <w:rFonts w:ascii="Times New Roman" w:hAnsi="Times New Roman" w:cs="Times New Roman"/>
-          <w:sz w:val="22"/>
-          <w:szCs w:val="22"/>
-        </w:rPr>
-        <w:t xml:space="preserve"> analyses of </w:t>
-      </w:r>
-      <w:r>
-        <w:rPr>
-          <w:rFonts w:ascii="Times New Roman" w:hAnsi="Times New Roman" w:cs="Times New Roman"/>
-          <w:sz w:val="22"/>
-          <w:szCs w:val="22"/>
-        </w:rPr>
-        <w:t xml:space="preserve">this database </w:t>
-      </w:r>
-      <w:r>
-        <w:rPr>
-          <w:rFonts w:ascii="Times New Roman" w:hAnsi="Times New Roman" w:cs="Times New Roman"/>
-          <w:sz w:val="22"/>
-          <w:szCs w:val="22"/>
-        </w:rPr>
-        <w:t>will</w:t>
-      </w:r>
-      <w:r>
-        <w:rPr>
-          <w:rFonts w:ascii="Times New Roman" w:hAnsi="Times New Roman" w:cs="Times New Roman"/>
-          <w:sz w:val="22"/>
-          <w:szCs w:val="22"/>
-        </w:rPr>
-        <w:t xml:space="preserve"> lead to improved mechanistic understanding of climatic drivers of biological responses, and </w:t>
-      </w:r>
-      <w:r>
-        <w:rPr>
-          <w:rFonts w:ascii="Times New Roman" w:hAnsi="Times New Roman" w:cs="Times New Roman"/>
-          <w:sz w:val="22"/>
-          <w:szCs w:val="22"/>
-        </w:rPr>
-        <w:t>inspire</w:t>
+          <w:rFonts w:ascii="Times" w:hAnsi="Times" w:cs="Times"/>
+        </w:rPr>
+      </w:pPr>
+      <w:r>
+        <w:rPr>
+          <w:rFonts w:ascii="Times New Roman" w:hAnsi="Times New Roman" w:cs="Times New Roman"/>
+          <w:sz w:val="22"/>
+          <w:szCs w:val="22"/>
+        </w:rPr>
+        <w:t>This paper brings together an international and interdisciplinary team of researchers that bridges perspectives from ecology, climatology, and land surface modeling.</w:t>
       </w:r>
       <w:r>
         <w:rPr>
@@ -1208,16 +1543,261 @@
           <w:sz w:val="22"/>
           <w:szCs w:val="22"/>
         </w:rPr>
-        <w:t xml:space="preserve">innovative </w:t>
-      </w:r>
-      <w:r>
-        <w:rPr>
-          <w:rFonts w:ascii="Times New Roman" w:hAnsi="Times New Roman" w:cs="Times New Roman"/>
-          <w:sz w:val="22"/>
-          <w:szCs w:val="22"/>
-        </w:rPr>
-        <w:t xml:space="preserve">experimental design and analysis. </w:t>
-      </w:r>
+        <w:t>Importantly it is comprised of many of the scientists who executed the major warming experiments</w:t>
+      </w:r>
+      <w:r>
+        <w:rPr>
+          <w:rFonts w:ascii="Times New Roman" w:hAnsi="Times New Roman" w:cs="Times New Roman"/>
+          <w:sz w:val="22"/>
+          <w:szCs w:val="22"/>
+        </w:rPr>
+        <w:fldChar w:fldCharType="begin"/>
+      </w:r>
+      <w:r>
+        <w:rPr>
+          <w:rFonts w:ascii="Times New Roman" w:hAnsi="Times New Roman" w:cs="Times New Roman"/>
+          <w:sz w:val="22"/>
+          <w:szCs w:val="22"/>
+        </w:rPr>
+        <w:instrText>ADDIN RW.CITE{{1698 Hoeppner, Susanne S 2012;1745 Del Toro, Israel 2015;1671 Rollinson, Christine R 2012;1672 Morin, Xavier 2010;1716 Fu,Y.S. 2014}}</w:instrText>
+      </w:r>
+      <w:r>
+        <w:rPr>
+          <w:rFonts w:ascii="Times New Roman" w:hAnsi="Times New Roman" w:cs="Times New Roman"/>
+          <w:sz w:val="22"/>
+          <w:szCs w:val="22"/>
+        </w:rPr>
+        <w:fldChar w:fldCharType="separate"/>
+      </w:r>
+      <w:r>
+        <w:rPr>
+          <w:rFonts w:ascii="Times New Roman" w:eastAsia="Times New Roman" w:hAnsi="Times New Roman" w:cs="Times New Roman"/>
+          <w:sz w:val="22"/>
+          <w:vertAlign w:val="superscript"/>
+        </w:rPr>
+        <w:t>6-10</w:t>
+      </w:r>
+      <w:r>
+        <w:rPr>
+          <w:rFonts w:ascii="Times New Roman" w:hAnsi="Times New Roman" w:cs="Times New Roman"/>
+          <w:sz w:val="22"/>
+          <w:szCs w:val="22"/>
+        </w:rPr>
+        <w:fldChar w:fldCharType="end"/>
+      </w:r>
+      <w:r>
+        <w:rPr>
+          <w:rFonts w:ascii="Times New Roman" w:hAnsi="Times New Roman" w:cs="Times New Roman"/>
+          <w:sz w:val="22"/>
+          <w:szCs w:val="22"/>
+        </w:rPr>
+        <w:t xml:space="preserve"> </w:t>
+      </w:r>
+      <w:r>
+        <w:rPr>
+          <w:rFonts w:ascii="Times New Roman" w:hAnsi="Times New Roman" w:cs="Times New Roman"/>
+          <w:sz w:val="22"/>
+          <w:szCs w:val="22"/>
+        </w:rPr>
+        <w:t>and those</w:t>
+      </w:r>
+      <w:r>
+        <w:rPr>
+          <w:rFonts w:ascii="Times New Roman" w:hAnsi="Times New Roman" w:cs="Times New Roman"/>
+          <w:sz w:val="22"/>
+          <w:szCs w:val="22"/>
+        </w:rPr>
+        <w:t xml:space="preserve"> who have raised concerns over the findings of such experiments</w:t>
+      </w:r>
+      <w:r>
+        <w:rPr>
+          <w:rFonts w:ascii="Times New Roman" w:hAnsi="Times New Roman" w:cs="Times New Roman"/>
+          <w:sz w:val="22"/>
+          <w:szCs w:val="22"/>
+        </w:rPr>
+        <w:fldChar w:fldCharType="begin"/>
+      </w:r>
+      <w:r>
+        <w:rPr>
+          <w:rFonts w:ascii="Times New Roman" w:hAnsi="Times New Roman" w:cs="Times New Roman"/>
+          <w:sz w:val="22"/>
+          <w:szCs w:val="22"/>
+        </w:rPr>
+        <w:instrText>ADDIN RW.CITE{{1193 Wolkovich,E.M. 2012}}</w:instrText>
+      </w:r>
+      <w:r>
+        <w:rPr>
+          <w:rFonts w:ascii="Times New Roman" w:hAnsi="Times New Roman" w:cs="Times New Roman"/>
+          <w:sz w:val="22"/>
+          <w:szCs w:val="22"/>
+        </w:rPr>
+        <w:fldChar w:fldCharType="separate"/>
+      </w:r>
+      <w:r>
+        <w:rPr>
+          <w:rFonts w:ascii="Times New Roman" w:eastAsia="Times New Roman" w:hAnsi="Times New Roman" w:cs="Times New Roman"/>
+          <w:sz w:val="22"/>
+          <w:vertAlign w:val="superscript"/>
+        </w:rPr>
+        <w:t>11</w:t>
+      </w:r>
+      <w:r>
+        <w:rPr>
+          <w:rFonts w:ascii="Times New Roman" w:hAnsi="Times New Roman" w:cs="Times New Roman"/>
+          <w:sz w:val="22"/>
+          <w:szCs w:val="22"/>
+        </w:rPr>
+        <w:fldChar w:fldCharType="end"/>
+      </w:r>
+      <w:r>
+        <w:rPr>
+          <w:rFonts w:ascii="Times New Roman" w:hAnsi="Times New Roman" w:cs="Times New Roman"/>
+          <w:sz w:val="22"/>
+          <w:szCs w:val="22"/>
+        </w:rPr>
+        <w:t>.</w:t>
+      </w:r>
+    </w:p>
+    <w:p>
+      <w:pPr>
+        <w:ind w:firstLine="720"/>
+        <w:rPr>
+          <w:del w:id="51" w:author="Elizabeth Wolkovich" w:date="2017-05-23T17:14:00Z"/>
+          <w:rFonts w:ascii="Times New Roman" w:hAnsi="Times New Roman" w:cs="Times New Roman"/>
+          <w:sz w:val="22"/>
+          <w:szCs w:val="22"/>
+        </w:rPr>
+      </w:pPr>
+      <w:del w:id="52" w:author="Elizabeth Wolkovich" w:date="2017-05-23T17:14:00Z">
+        <w:r>
+          <w:rPr>
+            <w:rFonts w:ascii="Times New Roman" w:hAnsi="Times New Roman" w:cs="Times New Roman"/>
+            <w:sz w:val="22"/>
+            <w:szCs w:val="22"/>
+          </w:rPr>
+          <w:delText>In addition to</w:delText>
+        </w:r>
+        <w:r>
+          <w:rPr>
+            <w:rFonts w:ascii="Times New Roman" w:hAnsi="Times New Roman" w:cs="Times New Roman"/>
+            <w:sz w:val="22"/>
+            <w:szCs w:val="22"/>
+          </w:rPr>
+          <w:delText xml:space="preserve"> the </w:delText>
+        </w:r>
+        <w:r>
+          <w:rPr>
+            <w:rFonts w:ascii="Times New Roman" w:hAnsi="Times New Roman" w:cs="Times New Roman"/>
+            <w:sz w:val="22"/>
+            <w:szCs w:val="22"/>
+          </w:rPr>
+          <w:delText xml:space="preserve">results and </w:delText>
+        </w:r>
+        <w:r>
+          <w:rPr>
+            <w:rFonts w:ascii="Times New Roman" w:hAnsi="Times New Roman" w:cs="Times New Roman"/>
+            <w:sz w:val="22"/>
+            <w:szCs w:val="22"/>
+          </w:rPr>
+          <w:delText xml:space="preserve">ideas presented in the paper, </w:delText>
+        </w:r>
+        <w:r>
+          <w:rPr>
+            <w:rFonts w:ascii="Times New Roman" w:hAnsi="Times New Roman" w:cs="Times New Roman"/>
+            <w:sz w:val="22"/>
+            <w:szCs w:val="22"/>
+          </w:rPr>
+          <w:delText>we present a new, publicly accessible database</w:delText>
+        </w:r>
+        <w:r>
+          <w:rPr>
+            <w:rFonts w:ascii="Times New Roman" w:hAnsi="Times New Roman" w:cs="Times New Roman"/>
+            <w:sz w:val="22"/>
+            <w:szCs w:val="22"/>
+          </w:rPr>
+          <w:delText xml:space="preserve">. </w:delText>
+        </w:r>
+        <w:r>
+          <w:rPr>
+            <w:rFonts w:ascii="Times New Roman" w:hAnsi="Times New Roman" w:cs="Times New Roman"/>
+            <w:sz w:val="22"/>
+            <w:szCs w:val="22"/>
+          </w:rPr>
+          <w:delText xml:space="preserve">We </w:delText>
+        </w:r>
+        <w:r>
+          <w:rPr>
+            <w:rFonts w:ascii="Times New Roman" w:hAnsi="Times New Roman" w:cs="Times New Roman"/>
+            <w:sz w:val="22"/>
+            <w:szCs w:val="22"/>
+          </w:rPr>
+          <w:delText>expect future</w:delText>
+        </w:r>
+        <w:r>
+          <w:rPr>
+            <w:rFonts w:ascii="Times New Roman" w:hAnsi="Times New Roman" w:cs="Times New Roman"/>
+            <w:sz w:val="22"/>
+            <w:szCs w:val="22"/>
+          </w:rPr>
+          <w:delText xml:space="preserve"> analyses of </w:delText>
+        </w:r>
+        <w:r>
+          <w:rPr>
+            <w:rFonts w:ascii="Times New Roman" w:hAnsi="Times New Roman" w:cs="Times New Roman"/>
+            <w:sz w:val="22"/>
+            <w:szCs w:val="22"/>
+          </w:rPr>
+          <w:delText xml:space="preserve">this database </w:delText>
+        </w:r>
+        <w:r>
+          <w:rPr>
+            <w:rFonts w:ascii="Times New Roman" w:hAnsi="Times New Roman" w:cs="Times New Roman"/>
+            <w:sz w:val="22"/>
+            <w:szCs w:val="22"/>
+          </w:rPr>
+          <w:delText>will</w:delText>
+        </w:r>
+        <w:r>
+          <w:rPr>
+            <w:rFonts w:ascii="Times New Roman" w:hAnsi="Times New Roman" w:cs="Times New Roman"/>
+            <w:sz w:val="22"/>
+            <w:szCs w:val="22"/>
+          </w:rPr>
+          <w:delText xml:space="preserve"> lead to improved mechanistic understanding of climatic drivers of biological responses, and </w:delText>
+        </w:r>
+        <w:r>
+          <w:rPr>
+            <w:rFonts w:ascii="Times New Roman" w:hAnsi="Times New Roman" w:cs="Times New Roman"/>
+            <w:sz w:val="22"/>
+            <w:szCs w:val="22"/>
+          </w:rPr>
+          <w:delText>inspire</w:delText>
+        </w:r>
+        <w:r>
+          <w:rPr>
+            <w:rFonts w:ascii="Times New Roman" w:hAnsi="Times New Roman" w:cs="Times New Roman"/>
+            <w:sz w:val="22"/>
+            <w:szCs w:val="22"/>
+          </w:rPr>
+          <w:delText xml:space="preserve"> </w:delText>
+        </w:r>
+        <w:r>
+          <w:rPr>
+            <w:rFonts w:ascii="Times New Roman" w:hAnsi="Times New Roman" w:cs="Times New Roman"/>
+            <w:sz w:val="22"/>
+            <w:szCs w:val="22"/>
+          </w:rPr>
+          <w:delText xml:space="preserve">innovative </w:delText>
+        </w:r>
+        <w:r>
+          <w:rPr>
+            <w:rFonts w:ascii="Times New Roman" w:hAnsi="Times New Roman" w:cs="Times New Roman"/>
+            <w:sz w:val="22"/>
+            <w:szCs w:val="22"/>
+          </w:rPr>
+          <w:delText xml:space="preserve">experimental design and analysis. </w:delText>
+        </w:r>
+      </w:del>
     </w:p>
     <w:p>
       <w:pPr>
@@ -1791,7 +2371,6 @@
         </w:rPr>
       </w:pPr>
     </w:p>
-    <w:bookmarkStart w:id="0" w:name="_GoBack"/>
     <w:p>
       <w:pPr>
         <w:pStyle w:val="NormalWeb"/>
@@ -1806,7 +2385,6 @@
           <w:sz w:val="22"/>
           <w:szCs w:val="22"/>
         </w:rPr>
-        <w:lastRenderedPageBreak/>
         <w:fldChar w:fldCharType="begin"/>
       </w:r>
       <w:r>
@@ -2303,7 +2881,6 @@
         </w:rPr>
         <w:fldChar w:fldCharType="end"/>
       </w:r>
-      <w:bookmarkEnd w:id="0"/>
     </w:p>
     <w:p>
       <w:pPr>
@@ -4326,7 +4903,7 @@
 </file>
 
 <file path=customXml/itemProps1.xml><?xml version="1.0" encoding="utf-8"?>
-<ds:datastoreItem xmlns:ds="http://schemas.openxmlformats.org/officeDocument/2006/customXml" ds:itemID="{F314201D-3044-8A4E-A7A1-1013C3218FF3}">
+<ds:datastoreItem xmlns:ds="http://schemas.openxmlformats.org/officeDocument/2006/customXml" ds:itemID="{08EE8C8E-910F-5A4E-8B2F-6A6095F42D97}">
   <ds:schemaRefs>
     <ds:schemaRef ds:uri="http://schemas.openxmlformats.org/officeDocument/2006/bibliography"/>
   </ds:schemaRefs>

</xml_diff>

<commit_message>
cover letter and anne marie comments
</commit_message>
<xml_diff>
--- a/documents/CoverLetterNCC.docx
+++ b/documents/CoverLetterNCC.docx
@@ -148,59 +148,21 @@
           <w:szCs w:val="22"/>
         </w:rPr>
       </w:pPr>
-      <w:del w:id="0" w:author="Elizabeth Wolkovich" w:date="2017-05-23T16:52:00Z">
-        <w:r>
-          <w:rPr>
-            <w:rFonts w:ascii="Times New Roman" w:hAnsi="Times New Roman" w:cs="Times New Roman"/>
-            <w:sz w:val="22"/>
-            <w:szCs w:val="22"/>
-          </w:rPr>
-          <w:delText>Our paper offers an important step forward in understanding t</w:delText>
-        </w:r>
-        <w:r>
-          <w:rPr>
-            <w:rFonts w:ascii="Times New Roman" w:hAnsi="Times New Roman" w:cs="Times New Roman"/>
-            <w:sz w:val="22"/>
-            <w:szCs w:val="22"/>
-          </w:rPr>
-          <w:delText>he</w:delText>
-        </w:r>
-      </w:del>
-      <w:ins w:id="1" w:author="Elizabeth Wolkovich" w:date="2017-05-23T16:52:00Z">
-        <w:r>
-          <w:rPr>
-            <w:rFonts w:ascii="Times New Roman" w:hAnsi="Times New Roman" w:cs="Times New Roman"/>
-            <w:sz w:val="22"/>
-            <w:szCs w:val="22"/>
-          </w:rPr>
-          <w:t>The</w:t>
-        </w:r>
-      </w:ins>
-      <w:r>
-        <w:rPr>
-          <w:rFonts w:ascii="Times New Roman" w:hAnsi="Times New Roman" w:cs="Times New Roman"/>
-          <w:sz w:val="22"/>
-          <w:szCs w:val="22"/>
-        </w:rPr>
-        <w:t xml:space="preserve"> biological impacts of climate change</w:t>
-      </w:r>
-      <w:del w:id="2" w:author="Elizabeth Wolkovich" w:date="2017-05-23T16:52:00Z">
-        <w:r>
-          <w:rPr>
-            <w:rFonts w:ascii="Times New Roman" w:hAnsi="Times New Roman" w:cs="Times New Roman"/>
-            <w:sz w:val="22"/>
-            <w:szCs w:val="22"/>
-          </w:rPr>
-          <w:delText>. These impacts</w:delText>
-        </w:r>
-      </w:del>
-      <w:r>
-        <w:rPr>
-          <w:rFonts w:ascii="Times New Roman" w:hAnsi="Times New Roman" w:cs="Times New Roman"/>
-          <w:sz w:val="22"/>
-          <w:szCs w:val="22"/>
-        </w:rPr>
-        <w:t xml:space="preserve"> have been </w:t>
+      <w:r>
+        <w:rPr>
+          <w:rFonts w:ascii="Times New Roman" w:hAnsi="Times New Roman" w:cs="Times New Roman"/>
+          <w:sz w:val="22"/>
+          <w:szCs w:val="22"/>
+        </w:rPr>
+        <w:t>The</w:t>
+      </w:r>
+      <w:r>
+        <w:rPr>
+          <w:rFonts w:ascii="Times New Roman" w:hAnsi="Times New Roman" w:cs="Times New Roman"/>
+          <w:sz w:val="22"/>
+          <w:szCs w:val="22"/>
+        </w:rPr>
+        <w:t xml:space="preserve"> biological impacts of climate change have been </w:t>
       </w:r>
       <w:r>
         <w:rPr>
@@ -266,36 +228,14 @@
         </w:rPr>
         <w:t xml:space="preserve">. </w:t>
       </w:r>
-      <w:ins w:id="3" w:author="Elizabeth Wolkovich" w:date="2017-05-23T16:56:00Z">
-        <w:r>
-          <w:rPr>
-            <w:rFonts w:ascii="Times New Roman" w:hAnsi="Times New Roman" w:cs="Times New Roman"/>
-            <w:sz w:val="22"/>
-            <w:szCs w:val="22"/>
-          </w:rPr>
-          <w:t xml:space="preserve">With growing evidence and interest in these impacts, </w:t>
-        </w:r>
-      </w:ins>
-      <w:ins w:id="4" w:author="Elizabeth Wolkovich" w:date="2017-05-23T16:52:00Z">
-        <w:r>
-          <w:rPr>
-            <w:rFonts w:ascii="Times New Roman" w:hAnsi="Times New Roman" w:cs="Times New Roman"/>
-            <w:sz w:val="22"/>
-            <w:szCs w:val="22"/>
-          </w:rPr>
-          <w:t>e</w:t>
-        </w:r>
-      </w:ins>
-      <w:del w:id="5" w:author="Elizabeth Wolkovich" w:date="2017-05-23T16:52:00Z">
-        <w:r>
-          <w:rPr>
-            <w:rFonts w:ascii="Times New Roman" w:hAnsi="Times New Roman" w:cs="Times New Roman"/>
-            <w:sz w:val="22"/>
-            <w:szCs w:val="22"/>
-          </w:rPr>
-          <w:delText>E</w:delText>
-        </w:r>
-      </w:del>
+      <w:r>
+        <w:rPr>
+          <w:rFonts w:ascii="Times New Roman" w:hAnsi="Times New Roman" w:cs="Times New Roman"/>
+          <w:sz w:val="22"/>
+          <w:szCs w:val="22"/>
+        </w:rPr>
+        <w:t>With growing evidence and interest in these impacts, e</w:t>
+      </w:r>
       <w:r>
         <w:rPr>
           <w:rFonts w:ascii="Times New Roman" w:hAnsi="Times New Roman" w:cs="Times New Roman"/>
@@ -304,101 +244,21 @@
         </w:rPr>
         <w:t xml:space="preserve">cologists </w:t>
       </w:r>
-      <w:ins w:id="6" w:author="Elizabeth Wolkovich" w:date="2017-05-23T17:15:00Z">
-        <w:r>
-          <w:rPr>
-            <w:rFonts w:ascii="Times New Roman" w:hAnsi="Times New Roman" w:cs="Times New Roman"/>
-            <w:sz w:val="22"/>
-            <w:szCs w:val="22"/>
-          </w:rPr>
-          <w:t xml:space="preserve">today </w:t>
-        </w:r>
-      </w:ins>
-      <w:bookmarkStart w:id="7" w:name="_GoBack"/>
-      <w:bookmarkEnd w:id="7"/>
-      <w:r>
-        <w:rPr>
-          <w:rFonts w:ascii="Times New Roman" w:hAnsi="Times New Roman" w:cs="Times New Roman"/>
-          <w:sz w:val="22"/>
-          <w:szCs w:val="22"/>
-        </w:rPr>
-        <w:t xml:space="preserve">are </w:t>
-      </w:r>
-      <w:del w:id="8" w:author="Elizabeth Wolkovich" w:date="2017-05-23T16:57:00Z">
-        <w:r>
-          <w:rPr>
-            <w:rFonts w:ascii="Times New Roman" w:hAnsi="Times New Roman" w:cs="Times New Roman"/>
-            <w:sz w:val="22"/>
-            <w:szCs w:val="22"/>
-          </w:rPr>
-          <w:delText xml:space="preserve">now </w:delText>
-        </w:r>
-      </w:del>
-      <w:r>
-        <w:rPr>
-          <w:rFonts w:ascii="Times New Roman" w:hAnsi="Times New Roman" w:cs="Times New Roman"/>
-          <w:sz w:val="22"/>
-          <w:szCs w:val="22"/>
-        </w:rPr>
-        <w:t xml:space="preserve">challenged to </w:t>
-      </w:r>
-      <w:del w:id="9" w:author="Elizabeth Wolkovich" w:date="2017-05-23T16:57:00Z">
-        <w:r>
-          <w:rPr>
-            <w:rFonts w:ascii="Times New Roman" w:hAnsi="Times New Roman" w:cs="Times New Roman"/>
-            <w:sz w:val="22"/>
-            <w:szCs w:val="22"/>
-          </w:rPr>
-          <w:delText xml:space="preserve">not only document </w:delText>
-        </w:r>
-        <w:r>
-          <w:rPr>
-            <w:rFonts w:ascii="Times New Roman" w:hAnsi="Times New Roman" w:cs="Times New Roman"/>
-            <w:sz w:val="22"/>
-            <w:szCs w:val="22"/>
-          </w:rPr>
-          <w:delText xml:space="preserve">such </w:delText>
-        </w:r>
-        <w:r>
-          <w:rPr>
-            <w:rFonts w:ascii="Times New Roman" w:hAnsi="Times New Roman" w:cs="Times New Roman"/>
-            <w:sz w:val="22"/>
-            <w:szCs w:val="22"/>
-          </w:rPr>
-          <w:delText>impacts</w:delText>
-        </w:r>
-        <w:r>
-          <w:rPr>
-            <w:rFonts w:ascii="Times New Roman" w:hAnsi="Times New Roman" w:cs="Times New Roman"/>
-            <w:sz w:val="22"/>
-            <w:szCs w:val="22"/>
-          </w:rPr>
-          <w:delText>,</w:delText>
-        </w:r>
-        <w:r>
-          <w:rPr>
-            <w:rFonts w:ascii="Times New Roman" w:hAnsi="Times New Roman" w:cs="Times New Roman"/>
-            <w:sz w:val="22"/>
-            <w:szCs w:val="22"/>
-          </w:rPr>
-          <w:delText xml:space="preserve"> but </w:delText>
-        </w:r>
-        <w:r>
-          <w:rPr>
-            <w:rFonts w:ascii="Times New Roman" w:hAnsi="Times New Roman" w:cs="Times New Roman"/>
-            <w:sz w:val="22"/>
-            <w:szCs w:val="22"/>
-          </w:rPr>
-          <w:delText xml:space="preserve">also to </w:delText>
-        </w:r>
-      </w:del>
-      <w:r>
-        <w:rPr>
-          <w:rFonts w:ascii="Times New Roman" w:hAnsi="Times New Roman" w:cs="Times New Roman"/>
-          <w:sz w:val="22"/>
-          <w:szCs w:val="22"/>
-        </w:rPr>
-        <w:t>make q</w:t>
+      <w:r>
+        <w:rPr>
+          <w:rFonts w:ascii="Times New Roman" w:hAnsi="Times New Roman" w:cs="Times New Roman"/>
+          <w:sz w:val="22"/>
+          <w:szCs w:val="22"/>
+        </w:rPr>
+        <w:t xml:space="preserve">today </w:t>
+      </w:r>
+      <w:r>
+        <w:rPr>
+          <w:rFonts w:ascii="Times New Roman" w:hAnsi="Times New Roman" w:cs="Times New Roman"/>
+          <w:sz w:val="22"/>
+          <w:szCs w:val="22"/>
+        </w:rPr>
+        <w:t>are challenged to make q</w:t>
       </w:r>
       <w:r>
         <w:rPr>
@@ -448,54 +308,48 @@
         </w:rPr>
         <w:t xml:space="preserve">. </w:t>
       </w:r>
-      <w:ins w:id="10" w:author="Elizabeth Wolkovich" w:date="2017-05-23T16:58:00Z">
-        <w:r>
-          <w:rPr>
-            <w:rFonts w:ascii="Times New Roman" w:hAnsi="Times New Roman" w:cs="Times New Roman"/>
-            <w:sz w:val="22"/>
-            <w:szCs w:val="22"/>
-          </w:rPr>
-          <w:t xml:space="preserve">One of the most </w:t>
-        </w:r>
-      </w:ins>
-      <w:ins w:id="11" w:author="Elizabeth Wolkovich" w:date="2017-05-23T16:59:00Z">
-        <w:r>
-          <w:rPr>
-            <w:rFonts w:ascii="Times New Roman" w:hAnsi="Times New Roman" w:cs="Times New Roman"/>
-            <w:sz w:val="22"/>
-            <w:szCs w:val="22"/>
-          </w:rPr>
-          <w:t>important</w:t>
-        </w:r>
-      </w:ins>
-      <w:ins w:id="12" w:author="Elizabeth Wolkovich" w:date="2017-05-23T16:58:00Z">
-        <w:r>
-          <w:rPr>
-            <w:rFonts w:ascii="Times New Roman" w:hAnsi="Times New Roman" w:cs="Times New Roman"/>
-            <w:sz w:val="22"/>
-            <w:szCs w:val="22"/>
-          </w:rPr>
-          <w:t xml:space="preserve"> tools towards this goal is field climate change </w:t>
-        </w:r>
-        <w:proofErr w:type="gramStart"/>
-        <w:r>
-          <w:rPr>
-            <w:rFonts w:ascii="Times New Roman" w:hAnsi="Times New Roman" w:cs="Times New Roman"/>
-            <w:sz w:val="22"/>
-            <w:szCs w:val="22"/>
-          </w:rPr>
-          <w:t>experiments</w:t>
-        </w:r>
-        <w:proofErr w:type="gramEnd"/>
-        <w:r>
-          <w:rPr>
-            <w:rFonts w:ascii="Times New Roman" w:hAnsi="Times New Roman" w:cs="Times New Roman"/>
-            <w:sz w:val="22"/>
-            <w:szCs w:val="22"/>
-          </w:rPr>
-          <w:t xml:space="preserve">. </w:t>
-        </w:r>
-      </w:ins>
+      <w:r>
+        <w:rPr>
+          <w:rFonts w:ascii="Times New Roman" w:hAnsi="Times New Roman" w:cs="Times New Roman"/>
+          <w:sz w:val="22"/>
+          <w:szCs w:val="22"/>
+        </w:rPr>
+        <w:t xml:space="preserve">One of the most important </w:t>
+      </w:r>
+      <w:r>
+        <w:rPr>
+          <w:rFonts w:ascii="Times New Roman" w:hAnsi="Times New Roman" w:cs="Times New Roman"/>
+          <w:sz w:val="22"/>
+          <w:szCs w:val="22"/>
+        </w:rPr>
+        <w:t>methods to achieve</w:t>
+      </w:r>
+      <w:r>
+        <w:rPr>
+          <w:rFonts w:ascii="Times New Roman" w:hAnsi="Times New Roman" w:cs="Times New Roman"/>
+          <w:sz w:val="22"/>
+          <w:szCs w:val="22"/>
+        </w:rPr>
+        <w:t xml:space="preserve"> this goal is field climate change </w:t>
+      </w:r>
+      <w:proofErr w:type="gramStart"/>
+      <w:r>
+        <w:rPr>
+          <w:rFonts w:ascii="Times New Roman" w:hAnsi="Times New Roman" w:cs="Times New Roman"/>
+          <w:sz w:val="22"/>
+          <w:szCs w:val="22"/>
+        </w:rPr>
+        <w:t>experiments</w:t>
+      </w:r>
+      <w:proofErr w:type="gramEnd"/>
+      <w:r>
+        <w:rPr>
+          <w:rFonts w:ascii="Times New Roman" w:hAnsi="Times New Roman" w:cs="Times New Roman"/>
+          <w:sz w:val="22"/>
+          <w:szCs w:val="22"/>
+        </w:rPr>
+        <w:t xml:space="preserve">. </w:t>
+      </w:r>
     </w:p>
     <w:p>
       <w:pPr>
@@ -506,46 +360,14 @@
           <w:szCs w:val="22"/>
         </w:rPr>
       </w:pPr>
-      <w:ins w:id="13" w:author="Elizabeth Wolkovich" w:date="2017-05-23T16:59:00Z">
-        <w:r>
-          <w:rPr>
-            <w:rFonts w:ascii="Times New Roman" w:hAnsi="Times New Roman" w:cs="Times New Roman"/>
-            <w:sz w:val="22"/>
-            <w:szCs w:val="22"/>
-          </w:rPr>
-          <w:t xml:space="preserve">For over three decades, ecologists have </w:t>
-        </w:r>
-      </w:ins>
-      <w:ins w:id="14" w:author="Elizabeth Wolkovich" w:date="2017-05-23T17:03:00Z">
-        <w:r>
-          <w:rPr>
-            <w:rFonts w:ascii="Times New Roman" w:hAnsi="Times New Roman" w:cs="Times New Roman"/>
-            <w:sz w:val="22"/>
-            <w:szCs w:val="22"/>
-          </w:rPr>
-          <w:t>relied on</w:t>
-        </w:r>
-      </w:ins>
-      <w:ins w:id="15" w:author="Elizabeth Wolkovich" w:date="2017-05-23T16:59:00Z">
-        <w:r>
-          <w:rPr>
-            <w:rFonts w:ascii="Times New Roman" w:hAnsi="Times New Roman" w:cs="Times New Roman"/>
-            <w:sz w:val="22"/>
-            <w:szCs w:val="22"/>
-          </w:rPr>
-          <w:t xml:space="preserve"> f</w:t>
-        </w:r>
-      </w:ins>
-      <w:del w:id="16" w:author="Elizabeth Wolkovich" w:date="2017-05-23T16:59:00Z">
-        <w:r>
-          <w:rPr>
-            <w:rFonts w:ascii="Times New Roman" w:hAnsi="Times New Roman" w:cs="Times New Roman"/>
-            <w:sz w:val="22"/>
-            <w:szCs w:val="22"/>
-          </w:rPr>
-          <w:delText>F</w:delText>
-        </w:r>
-      </w:del>
+      <w:r>
+        <w:rPr>
+          <w:rFonts w:ascii="Times New Roman" w:hAnsi="Times New Roman" w:cs="Times New Roman"/>
+          <w:sz w:val="22"/>
+          <w:szCs w:val="22"/>
+        </w:rPr>
+        <w:t>For over three decades, ecologists have relied on f</w:t>
+      </w:r>
       <w:r>
         <w:rPr>
           <w:rFonts w:ascii="Times New Roman" w:hAnsi="Times New Roman" w:cs="Times New Roman"/>
@@ -554,16 +376,14 @@
         </w:rPr>
         <w:t xml:space="preserve">ield </w:t>
       </w:r>
-      <w:ins w:id="17" w:author="Elizabeth Wolkovich" w:date="2017-05-23T16:58:00Z">
-        <w:r>
-          <w:rPr>
-            <w:rFonts w:ascii="Times New Roman" w:hAnsi="Times New Roman" w:cs="Times New Roman"/>
-            <w:sz w:val="22"/>
-            <w:szCs w:val="22"/>
-          </w:rPr>
-          <w:t xml:space="preserve">climate change </w:t>
-        </w:r>
-      </w:ins>
+      <w:r>
+        <w:rPr>
+          <w:rFonts w:ascii="Times New Roman" w:hAnsi="Times New Roman" w:cs="Times New Roman"/>
+          <w:sz w:val="22"/>
+          <w:szCs w:val="22"/>
+        </w:rPr>
+        <w:t xml:space="preserve">climate change </w:t>
+      </w:r>
       <w:r>
         <w:rPr>
           <w:rFonts w:ascii="Times New Roman" w:hAnsi="Times New Roman" w:cs="Times New Roman"/>
@@ -580,26 +400,14 @@
         </w:rPr>
         <w:t>xperiments</w:t>
       </w:r>
-      <w:ins w:id="18" w:author="Elizabeth Wolkovich" w:date="2017-05-23T16:59:00Z">
-        <w:r>
-          <w:rPr>
-            <w:rFonts w:ascii="Times New Roman" w:hAnsi="Times New Roman" w:cs="Times New Roman"/>
-            <w:sz w:val="22"/>
-            <w:szCs w:val="22"/>
-          </w:rPr>
-          <w:t xml:space="preserve">, which </w:t>
-        </w:r>
-      </w:ins>
-      <w:del w:id="19" w:author="Elizabeth Wolkovich" w:date="2017-05-23T16:59:00Z">
-        <w:r>
-          <w:rPr>
-            <w:rFonts w:ascii="Times New Roman" w:hAnsi="Times New Roman" w:cs="Times New Roman"/>
-            <w:sz w:val="22"/>
-            <w:szCs w:val="22"/>
-          </w:rPr>
-          <w:delText xml:space="preserve"> that </w:delText>
-        </w:r>
-      </w:del>
+      <w:r>
+        <w:rPr>
+          <w:rFonts w:ascii="Times New Roman" w:hAnsi="Times New Roman" w:cs="Times New Roman"/>
+          <w:sz w:val="22"/>
+          <w:szCs w:val="22"/>
+        </w:rPr>
+        <w:t xml:space="preserve">, which </w:t>
+      </w:r>
       <w:r>
         <w:rPr>
           <w:rFonts w:ascii="Times New Roman" w:hAnsi="Times New Roman" w:cs="Times New Roman"/>
@@ -608,16 +416,14 @@
         </w:rPr>
         <w:t xml:space="preserve">alter temperature and </w:t>
       </w:r>
-      <w:ins w:id="20" w:author="Elizabeth Wolkovich" w:date="2017-05-23T16:59:00Z">
-        <w:r>
-          <w:rPr>
-            <w:rFonts w:ascii="Times New Roman" w:hAnsi="Times New Roman" w:cs="Times New Roman"/>
-            <w:sz w:val="22"/>
-            <w:szCs w:val="22"/>
-          </w:rPr>
-          <w:t xml:space="preserve">often also </w:t>
-        </w:r>
-      </w:ins>
+      <w:r>
+        <w:rPr>
+          <w:rFonts w:ascii="Times New Roman" w:hAnsi="Times New Roman" w:cs="Times New Roman"/>
+          <w:sz w:val="22"/>
+          <w:szCs w:val="22"/>
+        </w:rPr>
+        <w:t xml:space="preserve">often also </w:t>
+      </w:r>
       <w:r>
         <w:rPr>
           <w:rFonts w:ascii="Times New Roman" w:hAnsi="Times New Roman" w:cs="Times New Roman"/>
@@ -626,16 +432,158 @@
         </w:rPr>
         <w:t>precipitation</w:t>
       </w:r>
-      <w:ins w:id="21" w:author="Elizabeth Wolkovich" w:date="2017-05-23T16:59:00Z">
-        <w:r>
-          <w:rPr>
-            <w:rFonts w:ascii="Times New Roman" w:hAnsi="Times New Roman" w:cs="Times New Roman"/>
-            <w:sz w:val="22"/>
-            <w:szCs w:val="22"/>
-          </w:rPr>
-          <w:t>,</w:t>
-        </w:r>
-      </w:ins>
+      <w:r>
+        <w:rPr>
+          <w:rFonts w:ascii="Times New Roman" w:hAnsi="Times New Roman" w:cs="Times New Roman"/>
+          <w:sz w:val="22"/>
+          <w:szCs w:val="22"/>
+        </w:rPr>
+        <w:t>,</w:t>
+      </w:r>
+      <w:r>
+        <w:rPr>
+          <w:rFonts w:ascii="Times New Roman" w:hAnsi="Times New Roman" w:cs="Times New Roman"/>
+          <w:sz w:val="22"/>
+          <w:szCs w:val="22"/>
+        </w:rPr>
+        <w:t xml:space="preserve"> to understand and forecast </w:t>
+      </w:r>
+      <w:r>
+        <w:rPr>
+          <w:rFonts w:ascii="Times New Roman" w:hAnsi="Times New Roman" w:cs="Times New Roman"/>
+          <w:sz w:val="22"/>
+          <w:szCs w:val="22"/>
+        </w:rPr>
+        <w:t>the ecological impacts of climate change</w:t>
+      </w:r>
+      <w:r>
+        <w:rPr>
+          <w:rFonts w:ascii="Times New Roman" w:hAnsi="Times New Roman" w:cs="Times New Roman"/>
+          <w:sz w:val="22"/>
+          <w:szCs w:val="22"/>
+        </w:rPr>
+        <w:fldChar w:fldCharType="begin"/>
+      </w:r>
+      <w:r>
+        <w:rPr>
+          <w:rFonts w:ascii="Times New Roman" w:hAnsi="Times New Roman" w:cs="Times New Roman"/>
+          <w:sz w:val="22"/>
+          <w:szCs w:val="22"/>
+        </w:rPr>
+        <w:instrText>ADDIN RW.CITE{{1763 Harte, John 1995;1678 Cleland,E.E. 2006}}</w:instrText>
+      </w:r>
+      <w:r>
+        <w:rPr>
+          <w:rFonts w:ascii="Times New Roman" w:hAnsi="Times New Roman" w:cs="Times New Roman"/>
+          <w:sz w:val="22"/>
+          <w:szCs w:val="22"/>
+        </w:rPr>
+        <w:fldChar w:fldCharType="separate"/>
+      </w:r>
+      <w:r>
+        <w:rPr>
+          <w:rFonts w:ascii="Times New Roman" w:eastAsia="Times New Roman" w:hAnsi="Times New Roman" w:cs="Times New Roman"/>
+          <w:sz w:val="22"/>
+          <w:vertAlign w:val="superscript"/>
+        </w:rPr>
+        <w:t>4, 5</w:t>
+      </w:r>
+      <w:r>
+        <w:rPr>
+          <w:rFonts w:ascii="Times New Roman" w:hAnsi="Times New Roman" w:cs="Times New Roman"/>
+          <w:sz w:val="22"/>
+          <w:szCs w:val="22"/>
+        </w:rPr>
+        <w:fldChar w:fldCharType="end"/>
+      </w:r>
+      <w:r>
+        <w:rPr>
+          <w:rFonts w:ascii="Times New Roman" w:hAnsi="Times New Roman" w:cs="Times New Roman"/>
+          <w:sz w:val="22"/>
+          <w:szCs w:val="22"/>
+        </w:rPr>
+        <w:t>.</w:t>
+      </w:r>
+      <w:r>
+        <w:rPr>
+          <w:rFonts w:ascii="Times New Roman" w:hAnsi="Times New Roman" w:cs="Times New Roman"/>
+          <w:sz w:val="22"/>
+          <w:szCs w:val="22"/>
+        </w:rPr>
+        <w:t xml:space="preserve">  </w:t>
+      </w:r>
+      <w:r>
+        <w:rPr>
+          <w:rFonts w:ascii="Times New Roman" w:hAnsi="Times New Roman" w:cs="Times New Roman"/>
+          <w:sz w:val="22"/>
+          <w:szCs w:val="22"/>
+        </w:rPr>
+        <w:t xml:space="preserve">These experiments critically </w:t>
+      </w:r>
+      <w:r>
+        <w:rPr>
+          <w:rFonts w:ascii="Times New Roman" w:hAnsi="Times New Roman" w:cs="Times New Roman"/>
+          <w:sz w:val="22"/>
+          <w:szCs w:val="22"/>
+        </w:rPr>
+        <w:t>offer the ability to create “</w:t>
+      </w:r>
+      <w:r>
+        <w:rPr>
+          <w:rFonts w:ascii="Times New Roman" w:hAnsi="Times New Roman" w:cs="Times New Roman"/>
+          <w:sz w:val="22"/>
+          <w:szCs w:val="22"/>
+        </w:rPr>
+        <w:t xml:space="preserve">no-analog" climate scenarios forecasted for the future, </w:t>
+      </w:r>
+      <w:r>
+        <w:rPr>
+          <w:rFonts w:ascii="Times New Roman" w:hAnsi="Times New Roman" w:cs="Times New Roman"/>
+          <w:sz w:val="22"/>
+          <w:szCs w:val="22"/>
+        </w:rPr>
+        <w:t xml:space="preserve">to </w:t>
+      </w:r>
+      <w:r>
+        <w:rPr>
+          <w:rFonts w:ascii="Times New Roman" w:hAnsi="Times New Roman" w:cs="Times New Roman"/>
+          <w:sz w:val="22"/>
+          <w:szCs w:val="22"/>
+        </w:rPr>
+        <w:t>isolate effects of temperature and precipitation from other environmental changes</w:t>
+      </w:r>
+      <w:r>
+        <w:rPr>
+          <w:rFonts w:ascii="Times New Roman" w:hAnsi="Times New Roman" w:cs="Times New Roman"/>
+          <w:sz w:val="22"/>
+          <w:szCs w:val="22"/>
+        </w:rPr>
+        <w:t>, and to examine</w:t>
+      </w:r>
+      <w:r>
+        <w:rPr>
+          <w:rFonts w:ascii="Times New Roman" w:hAnsi="Times New Roman" w:cs="Times New Roman"/>
+          <w:sz w:val="22"/>
+          <w:szCs w:val="22"/>
+        </w:rPr>
+        <w:t xml:space="preserve"> non-linear responses </w:t>
+      </w:r>
+      <w:r>
+        <w:rPr>
+          <w:rFonts w:ascii="Times New Roman" w:hAnsi="Times New Roman" w:cs="Times New Roman"/>
+          <w:sz w:val="22"/>
+          <w:szCs w:val="22"/>
+        </w:rPr>
+        <w:t>to climatic changes</w:t>
+      </w:r>
+      <w:r>
+        <w:rPr>
+          <w:rFonts w:ascii="Times New Roman" w:hAnsi="Times New Roman" w:cs="Times New Roman"/>
+          <w:sz w:val="22"/>
+          <w:szCs w:val="22"/>
+        </w:rPr>
+        <w:t>.</w:t>
+      </w:r>
       <w:r>
         <w:rPr>
           <w:rFonts w:ascii="Times New Roman" w:hAnsi="Times New Roman" w:cs="Times New Roman"/>
@@ -644,438 +592,14 @@
         </w:rPr>
         <w:t xml:space="preserve"> </w:t>
       </w:r>
-      <w:del w:id="22" w:author="Elizabeth Wolkovich" w:date="2017-05-23T17:00:00Z">
-        <w:r>
-          <w:rPr>
-            <w:rFonts w:ascii="Times New Roman" w:hAnsi="Times New Roman" w:cs="Times New Roman"/>
-            <w:sz w:val="22"/>
-            <w:szCs w:val="22"/>
-          </w:rPr>
-          <w:delText xml:space="preserve">are </w:delText>
-        </w:r>
-        <w:r>
-          <w:rPr>
-            <w:rFonts w:ascii="Times New Roman" w:hAnsi="Times New Roman" w:cs="Times New Roman"/>
-            <w:sz w:val="22"/>
-            <w:szCs w:val="22"/>
-          </w:rPr>
-          <w:delText xml:space="preserve">critical tools that scientists </w:delText>
-        </w:r>
-        <w:r>
-          <w:rPr>
-            <w:rFonts w:ascii="Times New Roman" w:hAnsi="Times New Roman" w:cs="Times New Roman"/>
-            <w:sz w:val="22"/>
-            <w:szCs w:val="22"/>
-          </w:rPr>
-          <w:delText xml:space="preserve">have </w:delText>
-        </w:r>
-        <w:r>
-          <w:rPr>
-            <w:rFonts w:ascii="Times New Roman" w:hAnsi="Times New Roman" w:cs="Times New Roman"/>
-            <w:sz w:val="22"/>
-            <w:szCs w:val="22"/>
-          </w:rPr>
-          <w:delText>used</w:delText>
-        </w:r>
-        <w:r>
-          <w:rPr>
-            <w:rFonts w:ascii="Times New Roman" w:hAnsi="Times New Roman" w:cs="Times New Roman"/>
-            <w:sz w:val="22"/>
-            <w:szCs w:val="22"/>
-          </w:rPr>
-          <w:delText xml:space="preserve"> for over three decades</w:delText>
-        </w:r>
-        <w:r>
-          <w:rPr>
-            <w:rFonts w:ascii="Times New Roman" w:hAnsi="Times New Roman" w:cs="Times New Roman"/>
-            <w:sz w:val="22"/>
-            <w:szCs w:val="22"/>
-          </w:rPr>
-          <w:delText xml:space="preserve"> </w:delText>
-        </w:r>
-      </w:del>
-      <w:r>
-        <w:rPr>
-          <w:rFonts w:ascii="Times New Roman" w:hAnsi="Times New Roman" w:cs="Times New Roman"/>
-          <w:sz w:val="22"/>
-          <w:szCs w:val="22"/>
-        </w:rPr>
-        <w:t xml:space="preserve">to understand and forecast </w:t>
-      </w:r>
-      <w:ins w:id="23" w:author="Elizabeth Wolkovich" w:date="2017-05-23T17:00:00Z">
-        <w:r>
-          <w:rPr>
-            <w:rFonts w:ascii="Times New Roman" w:hAnsi="Times New Roman" w:cs="Times New Roman"/>
-            <w:sz w:val="22"/>
-            <w:szCs w:val="22"/>
-          </w:rPr>
-          <w:t xml:space="preserve">the ecological </w:t>
-        </w:r>
-      </w:ins>
-      <w:del w:id="24" w:author="Elizabeth Wolkovich" w:date="2017-05-23T17:00:00Z">
-        <w:r>
-          <w:rPr>
-            <w:rFonts w:ascii="Times New Roman" w:hAnsi="Times New Roman" w:cs="Times New Roman"/>
-            <w:sz w:val="22"/>
-            <w:szCs w:val="22"/>
-          </w:rPr>
-          <w:delText>the</w:delText>
-        </w:r>
-        <w:r>
-          <w:rPr>
-            <w:rFonts w:ascii="Times New Roman" w:hAnsi="Times New Roman" w:cs="Times New Roman"/>
-            <w:sz w:val="22"/>
-            <w:szCs w:val="22"/>
-          </w:rPr>
-          <w:delText>se</w:delText>
-        </w:r>
-        <w:r>
-          <w:rPr>
-            <w:rFonts w:ascii="Times New Roman" w:hAnsi="Times New Roman" w:cs="Times New Roman"/>
-            <w:sz w:val="22"/>
-            <w:szCs w:val="22"/>
-          </w:rPr>
-          <w:delText xml:space="preserve"> effects</w:delText>
-        </w:r>
-      </w:del>
-      <w:ins w:id="25" w:author="Elizabeth Wolkovich" w:date="2017-05-23T17:00:00Z">
-        <w:r>
-          <w:rPr>
-            <w:rFonts w:ascii="Times New Roman" w:hAnsi="Times New Roman" w:cs="Times New Roman"/>
-            <w:sz w:val="22"/>
-            <w:szCs w:val="22"/>
-          </w:rPr>
-          <w:t>impacts of climate change</w:t>
-        </w:r>
-      </w:ins>
-      <w:r>
-        <w:rPr>
-          <w:rFonts w:ascii="Times New Roman" w:hAnsi="Times New Roman" w:cs="Times New Roman"/>
-          <w:sz w:val="22"/>
-          <w:szCs w:val="22"/>
-        </w:rPr>
-        <w:fldChar w:fldCharType="begin"/>
-      </w:r>
-      <w:r>
-        <w:rPr>
-          <w:rFonts w:ascii="Times New Roman" w:hAnsi="Times New Roman" w:cs="Times New Roman"/>
-          <w:sz w:val="22"/>
-          <w:szCs w:val="22"/>
-        </w:rPr>
-        <w:instrText>ADDIN RW.CITE{{1763 Harte, John 1995;1678 Cleland,E.E. 2006}}</w:instrText>
-      </w:r>
-      <w:r>
-        <w:rPr>
-          <w:rFonts w:ascii="Times New Roman" w:hAnsi="Times New Roman" w:cs="Times New Roman"/>
-          <w:sz w:val="22"/>
-          <w:szCs w:val="22"/>
-        </w:rPr>
-        <w:fldChar w:fldCharType="separate"/>
-      </w:r>
-      <w:r>
-        <w:rPr>
-          <w:rFonts w:ascii="Times New Roman" w:eastAsia="Times New Roman" w:hAnsi="Times New Roman" w:cs="Times New Roman"/>
-          <w:sz w:val="22"/>
-          <w:vertAlign w:val="superscript"/>
-        </w:rPr>
-        <w:t>4, 5</w:t>
-      </w:r>
-      <w:r>
-        <w:rPr>
-          <w:rFonts w:ascii="Times New Roman" w:hAnsi="Times New Roman" w:cs="Times New Roman"/>
-          <w:sz w:val="22"/>
-          <w:szCs w:val="22"/>
-        </w:rPr>
-        <w:fldChar w:fldCharType="end"/>
-      </w:r>
-      <w:r>
-        <w:rPr>
-          <w:rFonts w:ascii="Times New Roman" w:hAnsi="Times New Roman" w:cs="Times New Roman"/>
-          <w:sz w:val="22"/>
-          <w:szCs w:val="22"/>
-        </w:rPr>
-        <w:t>.</w:t>
-      </w:r>
-      <w:r>
-        <w:rPr>
-          <w:rFonts w:ascii="Times New Roman" w:hAnsi="Times New Roman" w:cs="Times New Roman"/>
-          <w:sz w:val="22"/>
-          <w:szCs w:val="22"/>
-        </w:rPr>
-        <w:t xml:space="preserve">  </w:t>
-      </w:r>
-      <w:del w:id="26" w:author="Elizabeth Wolkovich" w:date="2017-05-23T17:00:00Z">
-        <w:r>
-          <w:rPr>
-            <w:rFonts w:ascii="Times New Roman" w:hAnsi="Times New Roman" w:cs="Times New Roman"/>
-            <w:sz w:val="22"/>
-            <w:szCs w:val="22"/>
-          </w:rPr>
-          <w:delText xml:space="preserve">They </w:delText>
-        </w:r>
-      </w:del>
-      <w:ins w:id="27" w:author="Elizabeth Wolkovich" w:date="2017-05-23T17:00:00Z">
-        <w:r>
-          <w:rPr>
-            <w:rFonts w:ascii="Times New Roman" w:hAnsi="Times New Roman" w:cs="Times New Roman"/>
-            <w:sz w:val="22"/>
-            <w:szCs w:val="22"/>
-          </w:rPr>
-          <w:t xml:space="preserve">These experiments </w:t>
-        </w:r>
-      </w:ins>
-      <w:ins w:id="28" w:author="Elizabeth Wolkovich" w:date="2017-05-23T17:04:00Z">
-        <w:r>
-          <w:rPr>
-            <w:rFonts w:ascii="Times New Roman" w:hAnsi="Times New Roman" w:cs="Times New Roman"/>
-            <w:sz w:val="22"/>
-            <w:szCs w:val="22"/>
-          </w:rPr>
-          <w:t xml:space="preserve">critically </w:t>
-        </w:r>
-      </w:ins>
-      <w:r>
-        <w:rPr>
-          <w:rFonts w:ascii="Times New Roman" w:hAnsi="Times New Roman" w:cs="Times New Roman"/>
-          <w:sz w:val="22"/>
-          <w:szCs w:val="22"/>
-        </w:rPr>
-        <w:t>offer the ability to create “</w:t>
-      </w:r>
-      <w:r>
-        <w:rPr>
-          <w:rFonts w:ascii="Times New Roman" w:hAnsi="Times New Roman" w:cs="Times New Roman"/>
-          <w:sz w:val="22"/>
-          <w:szCs w:val="22"/>
-        </w:rPr>
-        <w:t xml:space="preserve">no-analog" climate scenarios forecasted for the future, </w:t>
-      </w:r>
-      <w:r>
-        <w:rPr>
-          <w:rFonts w:ascii="Times New Roman" w:hAnsi="Times New Roman" w:cs="Times New Roman"/>
-          <w:sz w:val="22"/>
-          <w:szCs w:val="22"/>
-        </w:rPr>
-        <w:t xml:space="preserve">to </w:t>
-      </w:r>
-      <w:r>
-        <w:rPr>
-          <w:rFonts w:ascii="Times New Roman" w:hAnsi="Times New Roman" w:cs="Times New Roman"/>
-          <w:sz w:val="22"/>
-          <w:szCs w:val="22"/>
-        </w:rPr>
-        <w:t>isolate effects of temperature and precipitation from other environmental changes</w:t>
-      </w:r>
-      <w:r>
-        <w:rPr>
-          <w:rFonts w:ascii="Times New Roman" w:hAnsi="Times New Roman" w:cs="Times New Roman"/>
-          <w:sz w:val="22"/>
-          <w:szCs w:val="22"/>
-        </w:rPr>
-        <w:t>, and to examine</w:t>
-      </w:r>
-      <w:r>
-        <w:rPr>
-          <w:rFonts w:ascii="Times New Roman" w:hAnsi="Times New Roman" w:cs="Times New Roman"/>
-          <w:sz w:val="22"/>
-          <w:szCs w:val="22"/>
-        </w:rPr>
-        <w:t xml:space="preserve"> non-linear responses </w:t>
-      </w:r>
-      <w:r>
-        <w:rPr>
-          <w:rFonts w:ascii="Times New Roman" w:hAnsi="Times New Roman" w:cs="Times New Roman"/>
-          <w:sz w:val="22"/>
-          <w:szCs w:val="22"/>
-        </w:rPr>
-        <w:t>to climatic changes</w:t>
-      </w:r>
-      <w:r>
-        <w:rPr>
-          <w:rFonts w:ascii="Times New Roman" w:hAnsi="Times New Roman" w:cs="Times New Roman"/>
-          <w:sz w:val="22"/>
-          <w:szCs w:val="22"/>
-        </w:rPr>
-        <w:t>.</w:t>
-      </w:r>
-      <w:ins w:id="29" w:author="Elizabeth Wolkovich" w:date="2017-05-23T17:06:00Z">
-        <w:r>
-          <w:rPr>
-            <w:rFonts w:ascii="Times New Roman" w:hAnsi="Times New Roman" w:cs="Times New Roman"/>
-            <w:sz w:val="22"/>
-            <w:szCs w:val="22"/>
-          </w:rPr>
-          <w:t xml:space="preserve"> </w:t>
-        </w:r>
-      </w:ins>
-      <w:ins w:id="30" w:author="Elizabeth Wolkovich" w:date="2017-05-23T17:11:00Z">
-        <w:r>
-          <w:rPr>
-            <w:rFonts w:ascii="Times New Roman" w:hAnsi="Times New Roman" w:cs="Times New Roman"/>
-            <w:sz w:val="22"/>
-            <w:szCs w:val="22"/>
-          </w:rPr>
-          <w:t xml:space="preserve">The utility of these experiments, however, is directly dependent on the climate change they produce. Despite this crucial link, </w:t>
-        </w:r>
-      </w:ins>
-      <w:del w:id="31" w:author="Elizabeth Wolkovich" w:date="2017-05-23T17:06:00Z">
-        <w:r>
-          <w:rPr>
-            <w:rFonts w:ascii="Times New Roman" w:hAnsi="Times New Roman" w:cs="Times New Roman"/>
-            <w:sz w:val="22"/>
-            <w:szCs w:val="22"/>
-          </w:rPr>
-          <w:delText xml:space="preserve"> </w:delText>
-        </w:r>
-      </w:del>
-      <w:del w:id="32" w:author="Elizabeth Wolkovich" w:date="2017-05-23T17:05:00Z">
-        <w:r>
-          <w:rPr>
-            <w:rFonts w:ascii="Times New Roman" w:hAnsi="Times New Roman" w:cs="Times New Roman"/>
-            <w:sz w:val="22"/>
-            <w:szCs w:val="22"/>
-          </w:rPr>
-          <w:delText xml:space="preserve">Because of experiments’ </w:delText>
-        </w:r>
-      </w:del>
-      <w:del w:id="33" w:author="Elizabeth Wolkovich" w:date="2017-05-23T17:01:00Z">
-        <w:r>
-          <w:rPr>
-            <w:rFonts w:ascii="Times New Roman" w:hAnsi="Times New Roman" w:cs="Times New Roman"/>
-            <w:sz w:val="22"/>
-            <w:szCs w:val="22"/>
-          </w:rPr>
-          <w:delText xml:space="preserve">crucial </w:delText>
-        </w:r>
-      </w:del>
-      <w:del w:id="34" w:author="Elizabeth Wolkovich" w:date="2017-05-23T17:05:00Z">
-        <w:r>
-          <w:rPr>
-            <w:rFonts w:ascii="Times New Roman" w:hAnsi="Times New Roman" w:cs="Times New Roman"/>
-            <w:sz w:val="22"/>
-            <w:szCs w:val="22"/>
-          </w:rPr>
-          <w:delText xml:space="preserve">role </w:delText>
-        </w:r>
-        <w:r>
-          <w:rPr>
-            <w:rFonts w:ascii="Times New Roman" w:hAnsi="Times New Roman" w:cs="Times New Roman"/>
-            <w:sz w:val="22"/>
-            <w:szCs w:val="22"/>
-          </w:rPr>
-          <w:delText xml:space="preserve">in </w:delText>
-        </w:r>
-      </w:del>
-      <w:del w:id="35" w:author="Elizabeth Wolkovich" w:date="2017-05-23T17:01:00Z">
-        <w:r>
-          <w:rPr>
-            <w:rFonts w:ascii="Times New Roman" w:hAnsi="Times New Roman" w:cs="Times New Roman"/>
-            <w:sz w:val="22"/>
-            <w:szCs w:val="22"/>
-          </w:rPr>
-          <w:delText xml:space="preserve">understanding </w:delText>
-        </w:r>
-      </w:del>
-      <w:del w:id="36" w:author="Elizabeth Wolkovich" w:date="2017-05-23T17:05:00Z">
-        <w:r>
-          <w:rPr>
-            <w:rFonts w:ascii="Times New Roman" w:hAnsi="Times New Roman" w:cs="Times New Roman"/>
-            <w:sz w:val="22"/>
-            <w:szCs w:val="22"/>
-          </w:rPr>
-          <w:delText xml:space="preserve">biological impacts </w:delText>
-        </w:r>
-      </w:del>
-      <w:del w:id="37" w:author="Elizabeth Wolkovich" w:date="2017-05-23T17:01:00Z">
-        <w:r>
-          <w:rPr>
-            <w:rFonts w:ascii="Times New Roman" w:hAnsi="Times New Roman" w:cs="Times New Roman"/>
-            <w:sz w:val="22"/>
-            <w:szCs w:val="22"/>
-          </w:rPr>
-          <w:delText xml:space="preserve">of </w:delText>
-        </w:r>
-      </w:del>
-      <w:del w:id="38" w:author="Elizabeth Wolkovich" w:date="2017-05-23T17:05:00Z">
-        <w:r>
-          <w:rPr>
-            <w:rFonts w:ascii="Times New Roman" w:hAnsi="Times New Roman" w:cs="Times New Roman"/>
-            <w:sz w:val="22"/>
-            <w:szCs w:val="22"/>
-          </w:rPr>
-          <w:delText xml:space="preserve">climate change, </w:delText>
-        </w:r>
-        <w:r>
-          <w:rPr>
-            <w:rFonts w:ascii="Times New Roman" w:hAnsi="Times New Roman" w:cs="Times New Roman"/>
-            <w:sz w:val="22"/>
-            <w:szCs w:val="22"/>
-          </w:rPr>
-          <w:delText>it is</w:delText>
-        </w:r>
-        <w:r>
-          <w:rPr>
-            <w:rFonts w:ascii="Times New Roman" w:hAnsi="Times New Roman" w:cs="Times New Roman"/>
-            <w:sz w:val="22"/>
-            <w:szCs w:val="22"/>
-          </w:rPr>
-          <w:delText xml:space="preserve"> essential that </w:delText>
-        </w:r>
-      </w:del>
-      <w:del w:id="39" w:author="Elizabeth Wolkovich" w:date="2017-05-23T17:02:00Z">
-        <w:r>
-          <w:rPr>
-            <w:rFonts w:ascii="Times New Roman" w:hAnsi="Times New Roman" w:cs="Times New Roman"/>
-            <w:sz w:val="22"/>
-            <w:szCs w:val="22"/>
-          </w:rPr>
-          <w:delText xml:space="preserve">we </w:delText>
-        </w:r>
-      </w:del>
-      <w:del w:id="40" w:author="Elizabeth Wolkovich" w:date="2017-05-23T17:05:00Z">
-        <w:r>
-          <w:rPr>
-            <w:rFonts w:ascii="Times New Roman" w:hAnsi="Times New Roman" w:cs="Times New Roman"/>
-            <w:sz w:val="22"/>
-            <w:szCs w:val="22"/>
-          </w:rPr>
-          <w:delText xml:space="preserve">interpret and apply </w:delText>
-        </w:r>
-        <w:r>
-          <w:rPr>
-            <w:rFonts w:ascii="Times New Roman" w:hAnsi="Times New Roman" w:cs="Times New Roman"/>
-            <w:sz w:val="22"/>
-            <w:szCs w:val="22"/>
-          </w:rPr>
-          <w:delText xml:space="preserve">their </w:delText>
-        </w:r>
-        <w:r>
-          <w:rPr>
-            <w:rFonts w:ascii="Times New Roman" w:hAnsi="Times New Roman" w:cs="Times New Roman"/>
-            <w:sz w:val="22"/>
-            <w:szCs w:val="22"/>
-          </w:rPr>
-          <w:delText xml:space="preserve">results accurately. </w:delText>
-        </w:r>
-        <w:r>
-          <w:rPr>
-            <w:rFonts w:ascii="Times New Roman" w:hAnsi="Times New Roman" w:cs="Times New Roman"/>
-            <w:sz w:val="22"/>
-            <w:szCs w:val="22"/>
-          </w:rPr>
-          <w:delText>Yet to date</w:delText>
-        </w:r>
-      </w:del>
-      <w:del w:id="41" w:author="Elizabeth Wolkovich" w:date="2017-05-23T17:12:00Z">
-        <w:r>
-          <w:rPr>
-            <w:rFonts w:ascii="Times New Roman" w:hAnsi="Times New Roman" w:cs="Times New Roman"/>
-            <w:sz w:val="22"/>
-            <w:szCs w:val="22"/>
-          </w:rPr>
-          <w:delText xml:space="preserve">, </w:delText>
-        </w:r>
-      </w:del>
+      <w:r>
+        <w:rPr>
+          <w:rFonts w:ascii="Times New Roman" w:hAnsi="Times New Roman" w:cs="Times New Roman"/>
+          <w:sz w:val="22"/>
+          <w:szCs w:val="22"/>
+        </w:rPr>
+        <w:t xml:space="preserve">The utility of these experiments, however, is directly dependent on the climate change they produce. Despite this crucial link, </w:t>
+      </w:r>
       <w:r>
         <w:rPr>
           <w:rFonts w:ascii="Times New Roman" w:hAnsi="Times New Roman" w:cs="Times New Roman"/>
@@ -1108,98 +632,38 @@
         </w:rPr>
         <w:t xml:space="preserve"> assessment of how </w:t>
       </w:r>
-      <w:del w:id="42" w:author="Elizabeth Wolkovich" w:date="2017-05-23T17:05:00Z">
-        <w:r>
-          <w:rPr>
-            <w:rFonts w:ascii="Times New Roman" w:hAnsi="Times New Roman" w:cs="Times New Roman"/>
-            <w:sz w:val="22"/>
-            <w:szCs w:val="22"/>
-          </w:rPr>
-          <w:delText>active warming</w:delText>
-        </w:r>
-      </w:del>
-      <w:ins w:id="43" w:author="Elizabeth Wolkovich" w:date="2017-05-23T17:12:00Z">
-        <w:r>
-          <w:rPr>
-            <w:rFonts w:ascii="Times New Roman" w:hAnsi="Times New Roman" w:cs="Times New Roman"/>
-            <w:sz w:val="22"/>
-            <w:szCs w:val="22"/>
-          </w:rPr>
-          <w:t>these</w:t>
-        </w:r>
-      </w:ins>
-      <w:r>
-        <w:rPr>
-          <w:rFonts w:ascii="Times New Roman" w:hAnsi="Times New Roman" w:cs="Times New Roman"/>
-          <w:sz w:val="22"/>
-          <w:szCs w:val="22"/>
-        </w:rPr>
-        <w:t xml:space="preserve"> experiments alter </w:t>
-      </w:r>
-      <w:del w:id="44" w:author="Elizabeth Wolkovich" w:date="2017-05-23T17:12:00Z">
-        <w:r>
-          <w:rPr>
-            <w:rFonts w:ascii="Times New Roman" w:hAnsi="Times New Roman" w:cs="Times New Roman"/>
-            <w:sz w:val="22"/>
-            <w:szCs w:val="22"/>
-          </w:rPr>
-          <w:delText xml:space="preserve">the </w:delText>
-        </w:r>
-      </w:del>
-      <w:r>
-        <w:rPr>
-          <w:rFonts w:ascii="Times New Roman" w:hAnsi="Times New Roman" w:cs="Times New Roman"/>
-          <w:sz w:val="22"/>
-          <w:szCs w:val="22"/>
-        </w:rPr>
-        <w:t>climate cond</w:t>
-      </w:r>
-      <w:r>
-        <w:rPr>
-          <w:rFonts w:ascii="Times New Roman" w:hAnsi="Times New Roman" w:cs="Times New Roman"/>
-          <w:sz w:val="22"/>
-          <w:szCs w:val="22"/>
-        </w:rPr>
-        <w:t xml:space="preserve">itions </w:t>
-      </w:r>
-      <w:del w:id="45" w:author="Elizabeth Wolkovich" w:date="2017-05-23T17:12:00Z">
-        <w:r>
-          <w:rPr>
-            <w:rFonts w:ascii="Times New Roman" w:hAnsi="Times New Roman" w:cs="Times New Roman"/>
-            <w:sz w:val="22"/>
-            <w:szCs w:val="22"/>
-          </w:rPr>
-          <w:delText xml:space="preserve">experienced by organisms </w:delText>
-        </w:r>
-      </w:del>
-      <w:r>
-        <w:rPr>
-          <w:rFonts w:ascii="Times New Roman" w:hAnsi="Times New Roman" w:cs="Times New Roman"/>
-          <w:sz w:val="22"/>
-          <w:szCs w:val="22"/>
-        </w:rPr>
-        <w:t xml:space="preserve">has </w:t>
-      </w:r>
-      <w:del w:id="46" w:author="Elizabeth Wolkovich" w:date="2017-05-23T17:05:00Z">
-        <w:r>
-          <w:rPr>
-            <w:rFonts w:ascii="Times New Roman" w:hAnsi="Times New Roman" w:cs="Times New Roman"/>
-            <w:sz w:val="22"/>
-            <w:szCs w:val="22"/>
-          </w:rPr>
-          <w:delText xml:space="preserve">not </w:delText>
-        </w:r>
-      </w:del>
-      <w:ins w:id="47" w:author="Elizabeth Wolkovich" w:date="2017-05-23T17:05:00Z">
-        <w:r>
-          <w:rPr>
-            <w:rFonts w:ascii="Times New Roman" w:hAnsi="Times New Roman" w:cs="Times New Roman"/>
-            <w:sz w:val="22"/>
-            <w:szCs w:val="22"/>
-          </w:rPr>
-          <w:t xml:space="preserve">never </w:t>
-        </w:r>
-      </w:ins>
+      <w:r>
+        <w:rPr>
+          <w:rFonts w:ascii="Times New Roman" w:hAnsi="Times New Roman" w:cs="Times New Roman"/>
+          <w:sz w:val="22"/>
+          <w:szCs w:val="22"/>
+        </w:rPr>
+        <w:t>these</w:t>
+      </w:r>
+      <w:r>
+        <w:rPr>
+          <w:rFonts w:ascii="Times New Roman" w:hAnsi="Times New Roman" w:cs="Times New Roman"/>
+          <w:sz w:val="22"/>
+          <w:szCs w:val="22"/>
+        </w:rPr>
+        <w:t xml:space="preserve"> experiments alter climate cond</w:t>
+      </w:r>
+      <w:r>
+        <w:rPr>
+          <w:rFonts w:ascii="Times New Roman" w:hAnsi="Times New Roman" w:cs="Times New Roman"/>
+          <w:sz w:val="22"/>
+          <w:szCs w:val="22"/>
+        </w:rPr>
+        <w:t xml:space="preserve">itions has </w:t>
+      </w:r>
+      <w:r>
+        <w:rPr>
+          <w:rFonts w:ascii="Times New Roman" w:hAnsi="Times New Roman" w:cs="Times New Roman"/>
+          <w:sz w:val="22"/>
+          <w:szCs w:val="22"/>
+        </w:rPr>
+        <w:t xml:space="preserve">never </w:t>
+      </w:r>
       <w:r>
         <w:rPr>
           <w:rFonts w:ascii="Times New Roman" w:hAnsi="Times New Roman" w:cs="Times New Roman"/>
@@ -1221,7 +685,6 @@
       <w:pPr>
         <w:ind w:firstLine="720"/>
         <w:rPr>
-          <w:ins w:id="48" w:author="Elizabeth Wolkovich" w:date="2017-05-23T17:14:00Z"/>
           <w:rFonts w:ascii="Times New Roman" w:hAnsi="Times New Roman" w:cs="Times New Roman"/>
           <w:sz w:val="22"/>
           <w:szCs w:val="22"/>
@@ -1371,24 +834,22 @@
         </w:rPr>
         <w:t xml:space="preserve">. </w:t>
       </w:r>
-      <w:ins w:id="49" w:author="Elizabeth Wolkovich" w:date="2017-05-23T17:14:00Z">
-        <w:r>
-          <w:rPr>
-            <w:rFonts w:ascii="Times New Roman" w:hAnsi="Times New Roman" w:cs="Times New Roman"/>
-            <w:sz w:val="22"/>
-            <w:szCs w:val="22"/>
-          </w:rPr>
-          <w:t>All of these complications challenge our interpretation of how experimental warming studies can be applied to forecast effects of climate change</w:t>
-        </w:r>
-        <w:r>
-          <w:rPr>
-            <w:rFonts w:ascii="Times New Roman" w:hAnsi="Times New Roman" w:cs="Times New Roman"/>
-            <w:sz w:val="22"/>
-            <w:szCs w:val="22"/>
-          </w:rPr>
-          <w:t xml:space="preserve">. </w:t>
-        </w:r>
-      </w:ins>
+      <w:r>
+        <w:rPr>
+          <w:rFonts w:ascii="Times New Roman" w:hAnsi="Times New Roman" w:cs="Times New Roman"/>
+          <w:sz w:val="22"/>
+          <w:szCs w:val="22"/>
+        </w:rPr>
+        <w:t>All of these complications challenge our interpretation of how experimental warming studies can be applied to forecast effects of climate change</w:t>
+      </w:r>
+      <w:r>
+        <w:rPr>
+          <w:rFonts w:ascii="Times New Roman" w:hAnsi="Times New Roman" w:cs="Times New Roman"/>
+          <w:sz w:val="22"/>
+          <w:szCs w:val="22"/>
+        </w:rPr>
+        <w:t xml:space="preserve">. </w:t>
+      </w:r>
     </w:p>
     <w:p>
       <w:pPr>
@@ -1495,24 +956,14 @@
         </w:rPr>
         <w:t>recommendations for future experimental design, analysis, and data sharing that will improve the ability of climate change experiments to accurately identify and forecast species' responses to changes in climate.</w:t>
       </w:r>
-      <w:ins w:id="50" w:author="Elizabeth Wolkovich" w:date="2017-05-23T17:14:00Z">
-        <w:r>
-          <w:rPr>
-            <w:rFonts w:ascii="Times New Roman" w:hAnsi="Times New Roman" w:cs="Times New Roman"/>
-            <w:sz w:val="22"/>
-            <w:szCs w:val="22"/>
-          </w:rPr>
-          <w:t xml:space="preserve"> </w:t>
-        </w:r>
-        <w:r>
-          <w:rPr>
-            <w:rFonts w:ascii="Times New Roman" w:hAnsi="Times New Roman" w:cs="Times New Roman"/>
-            <w:sz w:val="22"/>
-            <w:szCs w:val="22"/>
-          </w:rPr>
-          <w:t xml:space="preserve">In addition to the results and ideas presented in the paper, we present a new, publicly accessible database. We expect future analyses of this database will lead to improved mechanistic understanding of climatic drivers of biological responses, and inspire innovative experimental design and analysis. </w:t>
-        </w:r>
-      </w:ins>
+      <w:r>
+        <w:rPr>
+          <w:rFonts w:ascii="Times New Roman" w:hAnsi="Times New Roman" w:cs="Times New Roman"/>
+          <w:sz w:val="22"/>
+          <w:szCs w:val="22"/>
+        </w:rPr>
+        <w:t xml:space="preserve"> In addition to the results and ideas presented in the paper, we present a new, publicly accessible database. We expect future analyses of this database will lead to improved mechanistic understanding of climatic drivers of biological responses, and inspire innovative experimental design and analysis. </w:t>
+      </w:r>
     </w:p>
     <w:p>
       <w:pPr>
@@ -1662,147 +1113,6 @@
       <w:pPr>
         <w:ind w:firstLine="720"/>
         <w:rPr>
-          <w:del w:id="51" w:author="Elizabeth Wolkovich" w:date="2017-05-23T17:14:00Z"/>
-          <w:rFonts w:ascii="Times New Roman" w:hAnsi="Times New Roman" w:cs="Times New Roman"/>
-          <w:sz w:val="22"/>
-          <w:szCs w:val="22"/>
-        </w:rPr>
-      </w:pPr>
-      <w:del w:id="52" w:author="Elizabeth Wolkovich" w:date="2017-05-23T17:14:00Z">
-        <w:r>
-          <w:rPr>
-            <w:rFonts w:ascii="Times New Roman" w:hAnsi="Times New Roman" w:cs="Times New Roman"/>
-            <w:sz w:val="22"/>
-            <w:szCs w:val="22"/>
-          </w:rPr>
-          <w:delText>In addition to</w:delText>
-        </w:r>
-        <w:r>
-          <w:rPr>
-            <w:rFonts w:ascii="Times New Roman" w:hAnsi="Times New Roman" w:cs="Times New Roman"/>
-            <w:sz w:val="22"/>
-            <w:szCs w:val="22"/>
-          </w:rPr>
-          <w:delText xml:space="preserve"> the </w:delText>
-        </w:r>
-        <w:r>
-          <w:rPr>
-            <w:rFonts w:ascii="Times New Roman" w:hAnsi="Times New Roman" w:cs="Times New Roman"/>
-            <w:sz w:val="22"/>
-            <w:szCs w:val="22"/>
-          </w:rPr>
-          <w:delText xml:space="preserve">results and </w:delText>
-        </w:r>
-        <w:r>
-          <w:rPr>
-            <w:rFonts w:ascii="Times New Roman" w:hAnsi="Times New Roman" w:cs="Times New Roman"/>
-            <w:sz w:val="22"/>
-            <w:szCs w:val="22"/>
-          </w:rPr>
-          <w:delText xml:space="preserve">ideas presented in the paper, </w:delText>
-        </w:r>
-        <w:r>
-          <w:rPr>
-            <w:rFonts w:ascii="Times New Roman" w:hAnsi="Times New Roman" w:cs="Times New Roman"/>
-            <w:sz w:val="22"/>
-            <w:szCs w:val="22"/>
-          </w:rPr>
-          <w:delText>we present a new, publicly accessible database</w:delText>
-        </w:r>
-        <w:r>
-          <w:rPr>
-            <w:rFonts w:ascii="Times New Roman" w:hAnsi="Times New Roman" w:cs="Times New Roman"/>
-            <w:sz w:val="22"/>
-            <w:szCs w:val="22"/>
-          </w:rPr>
-          <w:delText xml:space="preserve">. </w:delText>
-        </w:r>
-        <w:r>
-          <w:rPr>
-            <w:rFonts w:ascii="Times New Roman" w:hAnsi="Times New Roman" w:cs="Times New Roman"/>
-            <w:sz w:val="22"/>
-            <w:szCs w:val="22"/>
-          </w:rPr>
-          <w:delText xml:space="preserve">We </w:delText>
-        </w:r>
-        <w:r>
-          <w:rPr>
-            <w:rFonts w:ascii="Times New Roman" w:hAnsi="Times New Roman" w:cs="Times New Roman"/>
-            <w:sz w:val="22"/>
-            <w:szCs w:val="22"/>
-          </w:rPr>
-          <w:delText>expect future</w:delText>
-        </w:r>
-        <w:r>
-          <w:rPr>
-            <w:rFonts w:ascii="Times New Roman" w:hAnsi="Times New Roman" w:cs="Times New Roman"/>
-            <w:sz w:val="22"/>
-            <w:szCs w:val="22"/>
-          </w:rPr>
-          <w:delText xml:space="preserve"> analyses of </w:delText>
-        </w:r>
-        <w:r>
-          <w:rPr>
-            <w:rFonts w:ascii="Times New Roman" w:hAnsi="Times New Roman" w:cs="Times New Roman"/>
-            <w:sz w:val="22"/>
-            <w:szCs w:val="22"/>
-          </w:rPr>
-          <w:delText xml:space="preserve">this database </w:delText>
-        </w:r>
-        <w:r>
-          <w:rPr>
-            <w:rFonts w:ascii="Times New Roman" w:hAnsi="Times New Roman" w:cs="Times New Roman"/>
-            <w:sz w:val="22"/>
-            <w:szCs w:val="22"/>
-          </w:rPr>
-          <w:delText>will</w:delText>
-        </w:r>
-        <w:r>
-          <w:rPr>
-            <w:rFonts w:ascii="Times New Roman" w:hAnsi="Times New Roman" w:cs="Times New Roman"/>
-            <w:sz w:val="22"/>
-            <w:szCs w:val="22"/>
-          </w:rPr>
-          <w:delText xml:space="preserve"> lead to improved mechanistic understanding of climatic drivers of biological responses, and </w:delText>
-        </w:r>
-        <w:r>
-          <w:rPr>
-            <w:rFonts w:ascii="Times New Roman" w:hAnsi="Times New Roman" w:cs="Times New Roman"/>
-            <w:sz w:val="22"/>
-            <w:szCs w:val="22"/>
-          </w:rPr>
-          <w:delText>inspire</w:delText>
-        </w:r>
-        <w:r>
-          <w:rPr>
-            <w:rFonts w:ascii="Times New Roman" w:hAnsi="Times New Roman" w:cs="Times New Roman"/>
-            <w:sz w:val="22"/>
-            <w:szCs w:val="22"/>
-          </w:rPr>
-          <w:delText xml:space="preserve"> </w:delText>
-        </w:r>
-        <w:r>
-          <w:rPr>
-            <w:rFonts w:ascii="Times New Roman" w:hAnsi="Times New Roman" w:cs="Times New Roman"/>
-            <w:sz w:val="22"/>
-            <w:szCs w:val="22"/>
-          </w:rPr>
-          <w:delText xml:space="preserve">innovative </w:delText>
-        </w:r>
-        <w:r>
-          <w:rPr>
-            <w:rFonts w:ascii="Times New Roman" w:hAnsi="Times New Roman" w:cs="Times New Roman"/>
-            <w:sz w:val="22"/>
-            <w:szCs w:val="22"/>
-          </w:rPr>
-          <w:delText xml:space="preserve">experimental design and analysis. </w:delText>
-        </w:r>
-      </w:del>
-    </w:p>
-    <w:p>
-      <w:pPr>
-        <w:ind w:firstLine="720"/>
-        <w:rPr>
           <w:rFonts w:ascii="Times New Roman" w:hAnsi="Times New Roman" w:cs="Times New Roman"/>
           <w:b/>
           <w:bCs/>
@@ -1810,6 +1120,8 @@
           <w:szCs w:val="22"/>
         </w:rPr>
       </w:pPr>
+      <w:bookmarkStart w:id="0" w:name="_GoBack"/>
+      <w:bookmarkEnd w:id="0"/>
       <w:r>
         <w:rPr>
           <w:rFonts w:ascii="Times New Roman" w:hAnsi="Times New Roman" w:cs="Times New Roman"/>
@@ -4903,7 +4215,7 @@
 </file>
 
 <file path=customXml/itemProps1.xml><?xml version="1.0" encoding="utf-8"?>
-<ds:datastoreItem xmlns:ds="http://schemas.openxmlformats.org/officeDocument/2006/customXml" ds:itemID="{08EE8C8E-910F-5A4E-8B2F-6A6095F42D97}">
+<ds:datastoreItem xmlns:ds="http://schemas.openxmlformats.org/officeDocument/2006/customXml" ds:itemID="{971209E8-E129-0A4D-B525-799ED7CA2B64}">
   <ds:schemaRefs>
     <ds:schemaRef ds:uri="http://schemas.openxmlformats.org/officeDocument/2006/bibliography"/>
   </ds:schemaRefs>

</xml_diff>

<commit_message>
add soil moisture depth
</commit_message>
<xml_diff>
--- a/documents/CoverLetterNCC.docx
+++ b/documents/CoverLetterNCC.docx
@@ -16,7 +16,15 @@
           <w:sz w:val="22"/>
           <w:szCs w:val="22"/>
         </w:rPr>
-        <w:t>April 2017</w:t>
+        <w:t xml:space="preserve">June 12, </w:t>
+      </w:r>
+      <w:r>
+        <w:rPr>
+          <w:rFonts w:ascii="Times New Roman" w:hAnsi="Times New Roman" w:cs="Times New Roman"/>
+          <w:sz w:val="22"/>
+          <w:szCs w:val="22"/>
+        </w:rPr>
+        <w:t>2017</w:t>
       </w:r>
     </w:p>
     <w:p>
@@ -962,7 +970,17 @@
           <w:sz w:val="22"/>
           <w:szCs w:val="22"/>
         </w:rPr>
-        <w:t xml:space="preserve"> In addition to the results and ideas presented in the paper, we present a new, publicly accessible database. We expect future analyses of this database will lead to improved mechanistic understanding of climatic drivers of biological responses, and inspire innovative experimental design and analysis. </w:t>
+        <w:t xml:space="preserve"> In addition to the results and ideas presented in the paper, we present a new, publicly accessible database. We expect future analyses of this database will lead to improved mechanistic understanding of climatic drivers of biological responses, and inspire innovative exp</w:t>
+      </w:r>
+      <w:bookmarkStart w:id="0" w:name="_GoBack"/>
+      <w:bookmarkEnd w:id="0"/>
+      <w:r>
+        <w:rPr>
+          <w:rFonts w:ascii="Times New Roman" w:hAnsi="Times New Roman" w:cs="Times New Roman"/>
+          <w:sz w:val="22"/>
+          <w:szCs w:val="22"/>
+        </w:rPr>
+        <w:t xml:space="preserve">erimental design and analysis. </w:t>
       </w:r>
     </w:p>
     <w:p>
@@ -1120,8 +1138,6 @@
           <w:szCs w:val="22"/>
         </w:rPr>
       </w:pPr>
-      <w:bookmarkStart w:id="0" w:name="_GoBack"/>
-      <w:bookmarkEnd w:id="0"/>
       <w:r>
         <w:rPr>
           <w:rFonts w:ascii="Times New Roman" w:hAnsi="Times New Roman" w:cs="Times New Roman"/>
@@ -4215,7 +4231,7 @@
 </file>
 
 <file path=customXml/itemProps1.xml><?xml version="1.0" encoding="utf-8"?>
-<ds:datastoreItem xmlns:ds="http://schemas.openxmlformats.org/officeDocument/2006/customXml" ds:itemID="{971209E8-E129-0A4D-B525-799ED7CA2B64}">
+<ds:datastoreItem xmlns:ds="http://schemas.openxmlformats.org/officeDocument/2006/customXml" ds:itemID="{225063FB-D84D-884B-B128-080B6620916F}">
   <ds:schemaRefs>
     <ds:schemaRef ds:uri="http://schemas.openxmlformats.org/officeDocument/2006/bibliography"/>
   </ds:schemaRefs>

</xml_diff>